<commit_message>
update peer review doc
</commit_message>
<xml_diff>
--- a/pdf/OMV-Peer-Review-Process.docx
+++ b/pdf/OMV-Peer-Review-Process.docx
@@ -135,7 +135,27 @@
                 <w:sz w:val="28"/>
                 <w:szCs w:val="28"/>
               </w:rPr>
-              <w:t>Peer Review Process</w:t>
+              <w:t>Peer</w:t>
+            </w:r>
+            <w:r>
+              <w:rPr>
+                <w:rFonts w:ascii="Times New Roman" w:hAnsi="Times New Roman" w:cs="Times New Roman"/>
+                <w:b/>
+                <w:bCs/>
+                <w:sz w:val="28"/>
+                <w:szCs w:val="28"/>
+              </w:rPr>
+              <w:t>-</w:t>
+            </w:r>
+            <w:r>
+              <w:rPr>
+                <w:rFonts w:ascii="Times New Roman" w:hAnsi="Times New Roman" w:cs="Times New Roman"/>
+                <w:b/>
+                <w:bCs/>
+                <w:sz w:val="28"/>
+                <w:szCs w:val="28"/>
+              </w:rPr>
+              <w:t>Review Process</w:t>
             </w:r>
           </w:p>
           <w:p>
@@ -174,12 +194,21 @@
           <w:bCs/>
         </w:rPr>
       </w:pPr>
-      <w:r>
+    </w:p>
+    <w:p>
+      <w:pPr>
         <w:rPr>
           <w:rFonts w:ascii="Times New Roman" w:hAnsi="Times New Roman" w:cs="Times New Roman"/>
           <w:b/>
           <w:bCs/>
         </w:rPr>
+      </w:pPr>
+      <w:r>
+        <w:rPr>
+          <w:rFonts w:ascii="Times New Roman" w:hAnsi="Times New Roman" w:cs="Times New Roman"/>
+          <w:b/>
+          <w:bCs/>
+        </w:rPr>
         <w:t>Overview</w:t>
       </w:r>
     </w:p>
@@ -222,22 +251,20 @@
         <w:rPr>
           <w:rFonts w:ascii="Times New Roman" w:hAnsi="Times New Roman" w:cs="Times New Roman"/>
         </w:rPr>
-        <w:t xml:space="preserve"> journal (</w:t>
-      </w:r>
-      <w:hyperlink r:id="rId7" w:history="1">
-        <w:r>
-          <w:rPr>
-            <w:rStyle w:val="Hyperlink"/>
-            <w:rFonts w:ascii="Times New Roman" w:hAnsi="Times New Roman" w:cs="Times New Roman"/>
-          </w:rPr>
-          <w:t>https://reviewsindh.pubpub.org/review-process</w:t>
-        </w:r>
-      </w:hyperlink>
-      <w:r>
-        <w:rPr>
-          <w:rFonts w:ascii="Times New Roman" w:hAnsi="Times New Roman" w:cs="Times New Roman"/>
-        </w:rPr>
-        <w:t xml:space="preserve">) and the </w:t>
+        <w:t xml:space="preserve"> journal</w:t>
+      </w:r>
+      <w:r>
+        <w:rPr>
+          <w:rStyle w:val="FootnoteReference"/>
+          <w:rFonts w:ascii="Times New Roman" w:hAnsi="Times New Roman" w:cs="Times New Roman"/>
+        </w:rPr>
+        <w:footnoteReference w:id="1"/>
+      </w:r>
+      <w:r>
+        <w:rPr>
+          <w:rFonts w:ascii="Times New Roman" w:hAnsi="Times New Roman" w:cs="Times New Roman"/>
+        </w:rPr>
+        <w:t xml:space="preserve"> and the </w:t>
       </w:r>
       <w:r>
         <w:rPr>
@@ -251,22 +278,32 @@
         <w:rPr>
           <w:rFonts w:ascii="Times New Roman" w:hAnsi="Times New Roman" w:cs="Times New Roman"/>
         </w:rPr>
-        <w:t xml:space="preserve"> book series (</w:t>
-      </w:r>
-      <w:hyperlink r:id="rId8" w:history="1">
-        <w:r>
-          <w:rPr>
-            <w:rStyle w:val="Hyperlink"/>
-            <w:rFonts w:ascii="Times New Roman" w:hAnsi="Times New Roman" w:cs="Times New Roman"/>
-          </w:rPr>
-          <w:t>https://dhdebates.gc.cuny.edu/</w:t>
-        </w:r>
-      </w:hyperlink>
-      <w:r>
-        <w:rPr>
-          <w:rFonts w:ascii="Times New Roman" w:hAnsi="Times New Roman" w:cs="Times New Roman"/>
-        </w:rPr>
-        <w:t xml:space="preserve">). The process makes authors and peer reviewers known to one another and centers on promoting knowledge exchange in a rigorous, but supportive scholarly environment. The goal is to produce high-quality scholarship that </w:t>
+        <w:t xml:space="preserve"> book series.</w:t>
+      </w:r>
+      <w:r>
+        <w:rPr>
+          <w:rStyle w:val="FootnoteReference"/>
+          <w:rFonts w:ascii="Times New Roman" w:hAnsi="Times New Roman" w:cs="Times New Roman"/>
+        </w:rPr>
+        <w:footnoteReference w:id="2"/>
+      </w:r>
+      <w:r>
+        <w:rPr>
+          <w:rFonts w:ascii="Times New Roman" w:hAnsi="Times New Roman" w:cs="Times New Roman"/>
+        </w:rPr>
+        <w:t xml:space="preserve"> The </w:t>
+      </w:r>
+      <w:r>
+        <w:rPr>
+          <w:rFonts w:ascii="Times New Roman" w:hAnsi="Times New Roman" w:cs="Times New Roman"/>
+        </w:rPr>
+        <w:t xml:space="preserve">two-stage </w:t>
+      </w:r>
+      <w:r>
+        <w:rPr>
+          <w:rFonts w:ascii="Times New Roman" w:hAnsi="Times New Roman" w:cs="Times New Roman"/>
+        </w:rPr>
+        <w:t xml:space="preserve">process makes authors and peer reviewers known to one another and centers on promoting knowledge exchange in a rigorous, but supportive scholarly environment. The goal is to produce high-quality scholarship that </w:t>
       </w:r>
       <w:r>
         <w:rPr>
@@ -278,7 +315,19 @@
         <w:rPr>
           <w:rFonts w:ascii="Times New Roman" w:hAnsi="Times New Roman" w:cs="Times New Roman"/>
         </w:rPr>
-        <w:t xml:space="preserve"> both the author and the </w:t>
+        <w:t xml:space="preserve"> both the author</w:t>
+      </w:r>
+      <w:r>
+        <w:rPr>
+          <w:rFonts w:ascii="Times New Roman" w:hAnsi="Times New Roman" w:cs="Times New Roman"/>
+        </w:rPr>
+        <w:t>s</w:t>
+      </w:r>
+      <w:r>
+        <w:rPr>
+          <w:rFonts w:ascii="Times New Roman" w:hAnsi="Times New Roman" w:cs="Times New Roman"/>
+        </w:rPr>
+        <w:t xml:space="preserve"> and the </w:t>
       </w:r>
       <w:r>
         <w:rPr>
@@ -292,7 +341,13 @@
         <w:rPr>
           <w:rFonts w:ascii="Times New Roman" w:hAnsi="Times New Roman" w:cs="Times New Roman"/>
         </w:rPr>
-        <w:t xml:space="preserve"> project.</w:t>
+        <w:t xml:space="preserve"> project</w:t>
+      </w:r>
+      <w:r>
+        <w:rPr>
+          <w:rFonts w:ascii="Times New Roman" w:hAnsi="Times New Roman" w:cs="Times New Roman"/>
+        </w:rPr>
+        <w:t xml:space="preserve"> as a whole.</w:t>
       </w:r>
     </w:p>
     <w:p>
@@ -326,7 +381,19 @@
         <w:rPr>
           <w:rFonts w:ascii="Times New Roman" w:hAnsi="Times New Roman" w:cs="Times New Roman"/>
         </w:rPr>
-        <w:t xml:space="preserve"> goes through one to two stages of peer review, depending on the needs of the author. The first stage is “in house,” meaning that contributors already involved in the </w:t>
+        <w:t xml:space="preserve"> goes through one to two stages of peer review, depending on the needs of the author.</w:t>
+      </w:r>
+      <w:r>
+        <w:rPr>
+          <w:rFonts w:ascii="Times New Roman" w:hAnsi="Times New Roman" w:cs="Times New Roman"/>
+        </w:rPr>
+        <w:t xml:space="preserve"> </w:t>
+      </w:r>
+      <w:r>
+        <w:rPr>
+          <w:rFonts w:ascii="Times New Roman" w:hAnsi="Times New Roman" w:cs="Times New Roman"/>
+        </w:rPr>
+        <w:t xml:space="preserve">The first stage is “in house,” meaning that contributors already involved in the </w:t>
       </w:r>
       <w:r>
         <w:rPr>
@@ -340,7 +407,31 @@
         <w:rPr>
           <w:rFonts w:ascii="Times New Roman" w:hAnsi="Times New Roman" w:cs="Times New Roman"/>
         </w:rPr>
-        <w:t xml:space="preserve"> project lead process while focusing on the quality of the given essay from the perspective of a general academic audience. The second stage brings in one or more external reviewers who are invited to review the essay with the goal of providing constructive feedback based on their domain-specific expertise. Any scholar with appropriate expertise is eligible to serve as a peer reviewer. However, the </w:t>
+        <w:t xml:space="preserve"> project lead </w:t>
+      </w:r>
+      <w:r>
+        <w:rPr>
+          <w:rFonts w:ascii="Times New Roman" w:hAnsi="Times New Roman" w:cs="Times New Roman"/>
+        </w:rPr>
+        <w:t xml:space="preserve">the </w:t>
+      </w:r>
+      <w:r>
+        <w:rPr>
+          <w:rFonts w:ascii="Times New Roman" w:hAnsi="Times New Roman" w:cs="Times New Roman"/>
+        </w:rPr>
+        <w:t xml:space="preserve">process while focusing on the quality of the given essay from the perspective of a general academic audience. The second stage brings in one or more external reviewers who are invited to review the </w:t>
+      </w:r>
+      <w:r>
+        <w:rPr>
+          <w:rFonts w:ascii="Times New Roman" w:hAnsi="Times New Roman" w:cs="Times New Roman"/>
+        </w:rPr>
+        <w:t xml:space="preserve">given </w:t>
+      </w:r>
+      <w:r>
+        <w:rPr>
+          <w:rFonts w:ascii="Times New Roman" w:hAnsi="Times New Roman" w:cs="Times New Roman"/>
+        </w:rPr>
+        <w:t xml:space="preserve">essay with the goal of providing constructive feedback based on their domain-specific expertise. Any scholar with appropriate expertise is eligible to serve as a peer reviewer. However, the </w:t>
       </w:r>
       <w:r>
         <w:rPr>
@@ -367,10 +458,185 @@
     <w:p>
       <w:pPr>
         <w:rPr>
+          <w:rFonts w:ascii="Times New Roman" w:eastAsia="Times New Roman" w:hAnsi="Times New Roman" w:cs="Times New Roman"/>
+        </w:rPr>
+      </w:pPr>
+      <w:r>
+        <w:rPr>
+          <w:rFonts w:ascii="Times New Roman" w:hAnsi="Times New Roman" w:cs="Times New Roman"/>
+        </w:rPr>
+        <w:t xml:space="preserve">The project’s two-stage, peer-review format grows out of the overall inclusive nature of </w:t>
+      </w:r>
+      <w:r>
+        <w:rPr>
           <w:rFonts w:ascii="Times New Roman" w:hAnsi="Times New Roman" w:cs="Times New Roman"/>
           <w:i/>
           <w:iCs/>
         </w:rPr>
+        <w:t xml:space="preserve">One More </w:t>
+      </w:r>
+      <w:r>
+        <w:rPr>
+          <w:rFonts w:ascii="Times New Roman" w:hAnsi="Times New Roman" w:cs="Times New Roman"/>
+          <w:i/>
+          <w:iCs/>
+        </w:rPr>
+        <w:t>Voice</w:t>
+      </w:r>
+      <w:r>
+        <w:rPr>
+          <w:rFonts w:ascii="Times New Roman" w:hAnsi="Times New Roman" w:cs="Times New Roman"/>
+        </w:rPr>
+        <w:t>, works in tandem with the project’s “agile publication” strategy,</w:t>
+      </w:r>
+      <w:r>
+        <w:rPr>
+          <w:rStyle w:val="FootnoteReference"/>
+          <w:rFonts w:ascii="Times New Roman" w:hAnsi="Times New Roman" w:cs="Times New Roman"/>
+        </w:rPr>
+        <w:footnoteReference w:id="3"/>
+      </w:r>
+      <w:r>
+        <w:rPr>
+          <w:rFonts w:ascii="Times New Roman" w:hAnsi="Times New Roman" w:cs="Times New Roman"/>
+        </w:rPr>
+        <w:t xml:space="preserve"> </w:t>
+      </w:r>
+      <w:r>
+        <w:rPr>
+          <w:rFonts w:ascii="Times New Roman" w:hAnsi="Times New Roman" w:cs="Times New Roman"/>
+        </w:rPr>
+        <w:t>and</w:t>
+      </w:r>
+      <w:r>
+        <w:rPr>
+          <w:rFonts w:ascii="Times New Roman" w:hAnsi="Times New Roman" w:cs="Times New Roman"/>
+        </w:rPr>
+        <w:t xml:space="preserve"> seeks to </w:t>
+      </w:r>
+      <w:r>
+        <w:rPr>
+          <w:rFonts w:ascii="Times New Roman" w:hAnsi="Times New Roman" w:cs="Times New Roman"/>
+        </w:rPr>
+        <w:t>accommodate</w:t>
+      </w:r>
+      <w:r>
+        <w:rPr>
+          <w:rFonts w:ascii="Times New Roman" w:hAnsi="Times New Roman" w:cs="Times New Roman"/>
+        </w:rPr>
+        <w:t xml:space="preserve"> the needs of a wide array of </w:t>
+      </w:r>
+      <w:r>
+        <w:rPr>
+          <w:rFonts w:ascii="Times New Roman" w:hAnsi="Times New Roman" w:cs="Times New Roman"/>
+        </w:rPr>
+        <w:t>scholars</w:t>
+      </w:r>
+      <w:r>
+        <w:rPr>
+          <w:rFonts w:ascii="Times New Roman" w:hAnsi="Times New Roman" w:cs="Times New Roman"/>
+        </w:rPr>
+        <w:t>. For example, scholars at earlier stages in their careers and those going up for promotion and/or tenure may</w:t>
+      </w:r>
+      <w:r>
+        <w:rPr>
+          <w:rFonts w:ascii="Times New Roman" w:hAnsi="Times New Roman" w:cs="Times New Roman"/>
+        </w:rPr>
+        <w:t xml:space="preserve"> </w:t>
+      </w:r>
+      <w:r>
+        <w:rPr>
+          <w:rFonts w:ascii="Times New Roman" w:hAnsi="Times New Roman" w:cs="Times New Roman"/>
+        </w:rPr>
+        <w:t>require a more comprehensive form of peer review and so will opt for the two-stage peer-review process. Others – such as scholars at more advanced stages of their careers or those working at institutions that significantly prioritize teaching activities</w:t>
+      </w:r>
+      <w:r>
+        <w:rPr>
+          <w:rFonts w:ascii="Times New Roman" w:hAnsi="Times New Roman" w:cs="Times New Roman"/>
+        </w:rPr>
+        <w:t xml:space="preserve"> over research</w:t>
+      </w:r>
+      <w:r>
+        <w:rPr>
+          <w:rFonts w:ascii="Times New Roman" w:hAnsi="Times New Roman" w:cs="Times New Roman"/>
+        </w:rPr>
+        <w:t xml:space="preserve"> </w:t>
+      </w:r>
+      <w:r>
+        <w:rPr>
+          <w:rFonts w:ascii="Times New Roman" w:hAnsi="Times New Roman" w:cs="Times New Roman"/>
+        </w:rPr>
+        <w:t>or those</w:t>
+      </w:r>
+      <w:r>
+        <w:rPr>
+          <w:rFonts w:ascii="Times New Roman" w:hAnsi="Times New Roman" w:cs="Times New Roman"/>
+        </w:rPr>
+        <w:t xml:space="preserve"> who have left the </w:t>
+      </w:r>
+      <w:r>
+        <w:rPr>
+          <w:rFonts w:ascii="Times New Roman" w:hAnsi="Times New Roman" w:cs="Times New Roman"/>
+        </w:rPr>
+        <w:t>academy</w:t>
+      </w:r>
+      <w:r>
+        <w:rPr>
+          <w:rFonts w:ascii="Times New Roman" w:hAnsi="Times New Roman" w:cs="Times New Roman"/>
+        </w:rPr>
+        <w:t xml:space="preserve"> but still want to remain active professionally – may prioritize contributing to the critical literature on a given topic and so will opt for the one-stage peer-review process. </w:t>
+      </w:r>
+      <w:r>
+        <w:rPr>
+          <w:rFonts w:ascii="Times New Roman" w:hAnsi="Times New Roman" w:cs="Times New Roman"/>
+        </w:rPr>
+        <w:t xml:space="preserve">In each case, the decision will be left to the individual, </w:t>
+      </w:r>
+      <w:r>
+        <w:rPr>
+          <w:rFonts w:ascii="Times New Roman" w:eastAsia="Times New Roman" w:hAnsi="Times New Roman" w:cs="Times New Roman"/>
+        </w:rPr>
+        <w:t>with the</w:t>
+      </w:r>
+      <w:r>
+        <w:rPr>
+          <w:rFonts w:ascii="Times New Roman" w:eastAsia="Times New Roman" w:hAnsi="Times New Roman" w:cs="Times New Roman"/>
+        </w:rPr>
+        <w:t xml:space="preserve"> overall</w:t>
+      </w:r>
+      <w:r>
+        <w:rPr>
+          <w:rFonts w:ascii="Times New Roman" w:eastAsia="Times New Roman" w:hAnsi="Times New Roman" w:cs="Times New Roman"/>
+        </w:rPr>
+        <w:t xml:space="preserve"> goal being to enable scholarship that represents diverse </w:t>
+      </w:r>
+      <w:r>
+        <w:rPr>
+          <w:rFonts w:ascii="Times New Roman" w:eastAsia="Times New Roman" w:hAnsi="Times New Roman" w:cs="Times New Roman"/>
+        </w:rPr>
+        <w:t xml:space="preserve">individual and institutional (and non-institutional) </w:t>
+      </w:r>
+      <w:r>
+        <w:rPr>
+          <w:rFonts w:ascii="Times New Roman" w:eastAsia="Times New Roman" w:hAnsi="Times New Roman" w:cs="Times New Roman"/>
+        </w:rPr>
+        <w:t>perspectives.</w:t>
+      </w:r>
+    </w:p>
+    <w:p>
+      <w:pPr>
+        <w:rPr>
+          <w:rFonts w:ascii="Times New Roman" w:hAnsi="Times New Roman" w:cs="Times New Roman"/>
+        </w:rPr>
+      </w:pPr>
+    </w:p>
+    <w:p>
+      <w:pPr>
+        <w:rPr>
+          <w:rFonts w:ascii="Times New Roman" w:hAnsi="Times New Roman" w:cs="Times New Roman"/>
+          <w:i/>
+          <w:iCs/>
+        </w:rPr>
       </w:pPr>
     </w:p>
     <w:p>
@@ -387,6 +653,7 @@
           <w:b/>
           <w:bCs/>
         </w:rPr>
+        <w:lastRenderedPageBreak/>
         <w:t>First stage of peer review (required)</w:t>
       </w:r>
     </w:p>
@@ -413,7 +680,19 @@
         <w:rPr>
           <w:rFonts w:ascii="Times New Roman" w:hAnsi="Times New Roman" w:cs="Times New Roman"/>
         </w:rPr>
-        <w:t>; providing peer review is</w:t>
+        <w:t>; providing peer review</w:t>
+      </w:r>
+      <w:r>
+        <w:rPr>
+          <w:rFonts w:ascii="Times New Roman" w:hAnsi="Times New Roman" w:cs="Times New Roman"/>
+        </w:rPr>
+        <w:t xml:space="preserve"> in this stage</w:t>
+      </w:r>
+      <w:r>
+        <w:rPr>
+          <w:rFonts w:ascii="Times New Roman" w:hAnsi="Times New Roman" w:cs="Times New Roman"/>
+        </w:rPr>
+        <w:t xml:space="preserve"> is</w:t>
       </w:r>
       <w:r>
         <w:rPr>
@@ -460,7 +739,19 @@
         <w:rPr>
           <w:rFonts w:ascii="Times New Roman" w:hAnsi="Times New Roman" w:cs="Times New Roman"/>
         </w:rPr>
-        <w:t xml:space="preserve"> project team or is invited by the project team to write an essay on a topic relevant.</w:t>
+        <w:t xml:space="preserve"> project team or is invited by the project team to write an essay on a </w:t>
+      </w:r>
+      <w:r>
+        <w:rPr>
+          <w:rFonts w:ascii="Times New Roman" w:hAnsi="Times New Roman" w:cs="Times New Roman"/>
+        </w:rPr>
+        <w:t xml:space="preserve">relevant </w:t>
+      </w:r>
+      <w:r>
+        <w:rPr>
+          <w:rFonts w:ascii="Times New Roman" w:hAnsi="Times New Roman" w:cs="Times New Roman"/>
+        </w:rPr>
+        <w:t>topic.</w:t>
       </w:r>
     </w:p>
     <w:p>
@@ -487,39 +778,55 @@
         <w:rPr>
           <w:rFonts w:ascii="Times New Roman" w:hAnsi="Times New Roman" w:cs="Times New Roman"/>
         </w:rPr>
-        <w:t xml:space="preserve"> project contributors. Any relevant feedback is collected, and the feedback is shared with the author; if necessary a meeting is set up between the author and a member of the One More Voice project team to discuss the feedback.</w:t>
-      </w:r>
-    </w:p>
-    <w:p>
-      <w:pPr>
-        <w:rPr>
-          <w:rFonts w:ascii="Times New Roman" w:hAnsi="Times New Roman" w:cs="Times New Roman"/>
-        </w:rPr>
-      </w:pPr>
-      <w:r>
-        <w:rPr>
-          <w:rFonts w:ascii="Times New Roman" w:hAnsi="Times New Roman" w:cs="Times New Roman"/>
-        </w:rPr>
-        <w:t xml:space="preserve">3. Provided that the feedback is generally positive or can be comfortably addressed, the author is then invited to write the proposed essay and is assign a </w:t>
-      </w:r>
-      <w:r>
-        <w:rPr>
-          <w:rFonts w:ascii="Times New Roman" w:hAnsi="Times New Roman" w:cs="Times New Roman"/>
-        </w:rPr>
-        <w:t>time limit for writing the essay, usually two months.</w:t>
-      </w:r>
-    </w:p>
-    <w:p>
-      <w:pPr>
-        <w:rPr>
-          <w:rFonts w:ascii="Times New Roman" w:hAnsi="Times New Roman" w:cs="Times New Roman"/>
-        </w:rPr>
-      </w:pPr>
-      <w:r>
-        <w:rPr>
-          <w:rFonts w:ascii="Times New Roman" w:hAnsi="Times New Roman" w:cs="Times New Roman"/>
-        </w:rPr>
-        <w:t xml:space="preserve">4. Once the author submits the essay, one to two </w:t>
+        <w:t xml:space="preserve"> project contributors. </w:t>
+      </w:r>
+      <w:r>
+        <w:rPr>
+          <w:rFonts w:ascii="Times New Roman" w:hAnsi="Times New Roman" w:cs="Times New Roman"/>
+        </w:rPr>
+        <w:t>F</w:t>
+      </w:r>
+      <w:r>
+        <w:rPr>
+          <w:rFonts w:ascii="Times New Roman" w:hAnsi="Times New Roman" w:cs="Times New Roman"/>
+        </w:rPr>
+        <w:t xml:space="preserve">eedback is </w:t>
+      </w:r>
+      <w:r>
+        <w:rPr>
+          <w:rFonts w:ascii="Times New Roman" w:hAnsi="Times New Roman" w:cs="Times New Roman"/>
+        </w:rPr>
+        <w:t xml:space="preserve">then </w:t>
+      </w:r>
+      <w:r>
+        <w:rPr>
+          <w:rFonts w:ascii="Times New Roman" w:hAnsi="Times New Roman" w:cs="Times New Roman"/>
+        </w:rPr>
+        <w:t>collected</w:t>
+      </w:r>
+      <w:r>
+        <w:rPr>
+          <w:rFonts w:ascii="Times New Roman" w:hAnsi="Times New Roman" w:cs="Times New Roman"/>
+        </w:rPr>
+        <w:t xml:space="preserve"> and</w:t>
+      </w:r>
+      <w:r>
+        <w:rPr>
+          <w:rFonts w:ascii="Times New Roman" w:hAnsi="Times New Roman" w:cs="Times New Roman"/>
+        </w:rPr>
+        <w:t xml:space="preserve"> shared with the author; if necessary</w:t>
+      </w:r>
+      <w:r>
+        <w:rPr>
+          <w:rFonts w:ascii="Times New Roman" w:hAnsi="Times New Roman" w:cs="Times New Roman"/>
+        </w:rPr>
+        <w:t>,</w:t>
+      </w:r>
+      <w:r>
+        <w:rPr>
+          <w:rFonts w:ascii="Times New Roman" w:hAnsi="Times New Roman" w:cs="Times New Roman"/>
+        </w:rPr>
+        <w:t xml:space="preserve"> a meeting is set up between the author and a member of the </w:t>
       </w:r>
       <w:r>
         <w:rPr>
@@ -533,7 +840,51 @@
         <w:rPr>
           <w:rFonts w:ascii="Times New Roman" w:hAnsi="Times New Roman" w:cs="Times New Roman"/>
         </w:rPr>
-        <w:t xml:space="preserve"> contributors work with the author to do a careful review of the essay. </w:t>
+        <w:t xml:space="preserve"> project team to discuss the feedback.</w:t>
+      </w:r>
+    </w:p>
+    <w:p>
+      <w:pPr>
+        <w:rPr>
+          <w:rFonts w:ascii="Times New Roman" w:hAnsi="Times New Roman" w:cs="Times New Roman"/>
+        </w:rPr>
+      </w:pPr>
+      <w:r>
+        <w:rPr>
+          <w:rFonts w:ascii="Times New Roman" w:hAnsi="Times New Roman" w:cs="Times New Roman"/>
+        </w:rPr>
+        <w:t>3. Provided that the feedback is generally positive or can be comfortably addressed, the author is then invited to write the proposed essay and is assign</w:t>
+      </w:r>
+      <w:r>
+        <w:rPr>
+          <w:rFonts w:ascii="Times New Roman" w:hAnsi="Times New Roman" w:cs="Times New Roman"/>
+        </w:rPr>
+        <w:t>ed</w:t>
+      </w:r>
+      <w:r>
+        <w:rPr>
+          <w:rFonts w:ascii="Times New Roman" w:hAnsi="Times New Roman" w:cs="Times New Roman"/>
+        </w:rPr>
+        <w:t xml:space="preserve"> a </w:t>
+      </w:r>
+      <w:r>
+        <w:rPr>
+          <w:rFonts w:ascii="Times New Roman" w:hAnsi="Times New Roman" w:cs="Times New Roman"/>
+        </w:rPr>
+        <w:t>time limit for writing the essay, usually two months.</w:t>
+      </w:r>
+    </w:p>
+    <w:p>
+      <w:pPr>
+        <w:rPr>
+          <w:rFonts w:ascii="Times New Roman" w:hAnsi="Times New Roman" w:cs="Times New Roman"/>
+        </w:rPr>
+      </w:pPr>
+      <w:r>
+        <w:rPr>
+          <w:rFonts w:ascii="Times New Roman" w:hAnsi="Times New Roman" w:cs="Times New Roman"/>
+        </w:rPr>
+        <w:t xml:space="preserve">4. Once the author submits the essay, one to two </w:t>
       </w:r>
       <w:r>
         <w:rPr>
@@ -547,7 +898,19 @@
         <w:rPr>
           <w:rFonts w:ascii="Times New Roman" w:hAnsi="Times New Roman" w:cs="Times New Roman"/>
         </w:rPr>
-        <w:t xml:space="preserve"> contributors will normally suggest revisions to the text, raise points for further consideration, and assess whether the quality of the essay on the whole conforms </w:t>
+        <w:t xml:space="preserve"> contributors work with the author to review the essay</w:t>
+      </w:r>
+      <w:r>
+        <w:rPr>
+          <w:rFonts w:ascii="Times New Roman" w:hAnsi="Times New Roman" w:cs="Times New Roman"/>
+        </w:rPr>
+        <w:t xml:space="preserve"> carefully</w:t>
+      </w:r>
+      <w:r>
+        <w:rPr>
+          <w:rFonts w:ascii="Times New Roman" w:hAnsi="Times New Roman" w:cs="Times New Roman"/>
+        </w:rPr>
+        <w:t xml:space="preserve">. </w:t>
       </w:r>
       <w:r>
         <w:rPr>
@@ -561,80 +924,19 @@
         <w:rPr>
           <w:rFonts w:ascii="Times New Roman" w:hAnsi="Times New Roman" w:cs="Times New Roman"/>
         </w:rPr>
-        <w:t xml:space="preserve"> publication standards. The process of revision will be iterative</w:t>
-      </w:r>
-      <w:r>
-        <w:rPr>
-          <w:rFonts w:ascii="Times New Roman" w:hAnsi="Times New Roman" w:cs="Times New Roman"/>
-        </w:rPr>
-        <w:t xml:space="preserve"> and will focus on helping the author produce a publishable essay.</w:t>
-      </w:r>
-    </w:p>
-    <w:p>
-      <w:pPr>
-        <w:rPr>
-          <w:rFonts w:ascii="Times New Roman" w:hAnsi="Times New Roman" w:cs="Times New Roman"/>
-        </w:rPr>
-      </w:pPr>
-      <w:r>
-        <w:rPr>
-          <w:rFonts w:ascii="Times New Roman" w:hAnsi="Times New Roman" w:cs="Times New Roman"/>
-        </w:rPr>
-        <w:t xml:space="preserve">5. Once the process of in-house </w:t>
-      </w:r>
-      <w:r>
-        <w:rPr>
-          <w:rFonts w:ascii="Times New Roman" w:hAnsi="Times New Roman" w:cs="Times New Roman"/>
-        </w:rPr>
-        <w:t xml:space="preserve">peer </w:t>
-      </w:r>
-      <w:r>
-        <w:rPr>
-          <w:rFonts w:ascii="Times New Roman" w:hAnsi="Times New Roman" w:cs="Times New Roman"/>
-        </w:rPr>
-        <w:t xml:space="preserve">review </w:t>
-      </w:r>
-      <w:r>
-        <w:rPr>
-          <w:rFonts w:ascii="Times New Roman" w:hAnsi="Times New Roman" w:cs="Times New Roman"/>
-        </w:rPr>
-        <w:t xml:space="preserve">concludes </w:t>
-      </w:r>
-      <w:r>
-        <w:rPr>
-          <w:rFonts w:ascii="Times New Roman" w:hAnsi="Times New Roman" w:cs="Times New Roman"/>
-        </w:rPr>
-        <w:t>successfully</w:t>
-      </w:r>
-      <w:r>
-        <w:rPr>
-          <w:rFonts w:ascii="Times New Roman" w:hAnsi="Times New Roman" w:cs="Times New Roman"/>
-        </w:rPr>
-        <w:t xml:space="preserve">, the author will </w:t>
-      </w:r>
-      <w:r>
-        <w:rPr>
-          <w:rFonts w:ascii="Times New Roman" w:hAnsi="Times New Roman" w:cs="Times New Roman"/>
-        </w:rPr>
-        <w:t xml:space="preserve">be given </w:t>
-      </w:r>
-      <w:r>
-        <w:rPr>
-          <w:rFonts w:ascii="Times New Roman" w:hAnsi="Times New Roman" w:cs="Times New Roman"/>
-        </w:rPr>
-        <w:t xml:space="preserve">two options: </w:t>
-      </w:r>
-      <w:r>
-        <w:rPr>
-          <w:rFonts w:ascii="Times New Roman" w:hAnsi="Times New Roman" w:cs="Times New Roman"/>
-        </w:rPr>
-        <w:t>a)</w:t>
-      </w:r>
-      <w:r>
-        <w:rPr>
-          <w:rFonts w:ascii="Times New Roman" w:hAnsi="Times New Roman" w:cs="Times New Roman"/>
-        </w:rPr>
-        <w:t xml:space="preserve"> publish the essay as is on the </w:t>
+        <w:t xml:space="preserve"> contributors normally suggest revisions to the text, raise points for further consideration, and assess whether the quality of the essay on the whole conforms</w:t>
+      </w:r>
+      <w:r>
+        <w:rPr>
+          <w:rFonts w:ascii="Times New Roman" w:hAnsi="Times New Roman" w:cs="Times New Roman"/>
+        </w:rPr>
+        <w:t xml:space="preserve"> to</w:t>
+      </w:r>
+      <w:r>
+        <w:rPr>
+          <w:rFonts w:ascii="Times New Roman" w:hAnsi="Times New Roman" w:cs="Times New Roman"/>
+        </w:rPr>
+        <w:t xml:space="preserve"> </w:t>
       </w:r>
       <w:r>
         <w:rPr>
@@ -648,56 +950,110 @@
         <w:rPr>
           <w:rFonts w:ascii="Times New Roman" w:hAnsi="Times New Roman" w:cs="Times New Roman"/>
         </w:rPr>
-        <w:t xml:space="preserve"> project </w:t>
-      </w:r>
-      <w:r>
-        <w:rPr>
-          <w:rFonts w:ascii="Times New Roman" w:hAnsi="Times New Roman" w:cs="Times New Roman"/>
-        </w:rPr>
-        <w:t>site or</w:t>
-      </w:r>
-      <w:r>
-        <w:rPr>
-          <w:rFonts w:ascii="Times New Roman" w:hAnsi="Times New Roman" w:cs="Times New Roman"/>
-        </w:rPr>
-        <w:t xml:space="preserve"> b)</w:t>
-      </w:r>
-      <w:r>
-        <w:rPr>
-          <w:rFonts w:ascii="Times New Roman" w:hAnsi="Times New Roman" w:cs="Times New Roman"/>
-        </w:rPr>
-        <w:t xml:space="preserve"> engage in a second </w:t>
-      </w:r>
-      <w:r>
-        <w:rPr>
-          <w:rFonts w:ascii="Times New Roman" w:hAnsi="Times New Roman" w:cs="Times New Roman"/>
-        </w:rPr>
-        <w:lastRenderedPageBreak/>
-        <w:t>round of peer review.</w:t>
-      </w:r>
-      <w:r>
-        <w:rPr>
-          <w:rFonts w:ascii="Times New Roman" w:hAnsi="Times New Roman" w:cs="Times New Roman"/>
-        </w:rPr>
-        <w:t xml:space="preserve"> Should the author choose the first options, </w:t>
-      </w:r>
-      <w:r>
-        <w:rPr>
-          <w:rFonts w:ascii="Times New Roman" w:hAnsi="Times New Roman" w:cs="Times New Roman"/>
-        </w:rPr>
-        <w:t>the essay will be published on the</w:t>
-      </w:r>
-      <w:r>
-        <w:rPr>
-          <w:rFonts w:ascii="Times New Roman" w:hAnsi="Times New Roman" w:cs="Times New Roman"/>
-        </w:rPr>
-        <w:t xml:space="preserve"> </w:t>
-      </w:r>
-      <w:r>
-        <w:rPr>
-          <w:rFonts w:ascii="Times New Roman" w:hAnsi="Times New Roman" w:cs="Times New Roman"/>
-        </w:rPr>
-        <w:t xml:space="preserve">project site in a way that acknowledges that the essay has passed through the </w:t>
+        <w:t xml:space="preserve"> publication standards. The process of revision</w:t>
+      </w:r>
+      <w:r>
+        <w:rPr>
+          <w:rFonts w:ascii="Times New Roman" w:hAnsi="Times New Roman" w:cs="Times New Roman"/>
+        </w:rPr>
+        <w:t xml:space="preserve"> is usually</w:t>
+      </w:r>
+      <w:r>
+        <w:rPr>
+          <w:rFonts w:ascii="Times New Roman" w:hAnsi="Times New Roman" w:cs="Times New Roman"/>
+        </w:rPr>
+        <w:t xml:space="preserve"> iterative</w:t>
+      </w:r>
+      <w:r>
+        <w:rPr>
+          <w:rFonts w:ascii="Times New Roman" w:hAnsi="Times New Roman" w:cs="Times New Roman"/>
+        </w:rPr>
+        <w:t xml:space="preserve"> and focus</w:t>
+      </w:r>
+      <w:r>
+        <w:rPr>
+          <w:rFonts w:ascii="Times New Roman" w:hAnsi="Times New Roman" w:cs="Times New Roman"/>
+        </w:rPr>
+        <w:t>es</w:t>
+      </w:r>
+      <w:r>
+        <w:rPr>
+          <w:rFonts w:ascii="Times New Roman" w:hAnsi="Times New Roman" w:cs="Times New Roman"/>
+        </w:rPr>
+        <w:t xml:space="preserve"> on helping the author produce a publishable essay.</w:t>
+      </w:r>
+    </w:p>
+    <w:p>
+      <w:pPr>
+        <w:rPr>
+          <w:rFonts w:ascii="Times New Roman" w:hAnsi="Times New Roman" w:cs="Times New Roman"/>
+        </w:rPr>
+      </w:pPr>
+      <w:r>
+        <w:rPr>
+          <w:rFonts w:ascii="Times New Roman" w:hAnsi="Times New Roman" w:cs="Times New Roman"/>
+        </w:rPr>
+        <w:t xml:space="preserve">5. Once the process of in-house </w:t>
+      </w:r>
+      <w:r>
+        <w:rPr>
+          <w:rFonts w:ascii="Times New Roman" w:hAnsi="Times New Roman" w:cs="Times New Roman"/>
+        </w:rPr>
+        <w:t xml:space="preserve">peer </w:t>
+      </w:r>
+      <w:r>
+        <w:rPr>
+          <w:rFonts w:ascii="Times New Roman" w:hAnsi="Times New Roman" w:cs="Times New Roman"/>
+        </w:rPr>
+        <w:t xml:space="preserve">review </w:t>
+      </w:r>
+      <w:r>
+        <w:rPr>
+          <w:rFonts w:ascii="Times New Roman" w:hAnsi="Times New Roman" w:cs="Times New Roman"/>
+        </w:rPr>
+        <w:t xml:space="preserve">concludes </w:t>
+      </w:r>
+      <w:r>
+        <w:rPr>
+          <w:rFonts w:ascii="Times New Roman" w:hAnsi="Times New Roman" w:cs="Times New Roman"/>
+        </w:rPr>
+        <w:t>successfully</w:t>
+      </w:r>
+      <w:r>
+        <w:rPr>
+          <w:rFonts w:ascii="Times New Roman" w:hAnsi="Times New Roman" w:cs="Times New Roman"/>
+        </w:rPr>
+        <w:t xml:space="preserve">, the author </w:t>
+      </w:r>
+      <w:r>
+        <w:rPr>
+          <w:rFonts w:ascii="Times New Roman" w:hAnsi="Times New Roman" w:cs="Times New Roman"/>
+        </w:rPr>
+        <w:t>is</w:t>
+      </w:r>
+      <w:r>
+        <w:rPr>
+          <w:rFonts w:ascii="Times New Roman" w:hAnsi="Times New Roman" w:cs="Times New Roman"/>
+        </w:rPr>
+        <w:t xml:space="preserve"> given </w:t>
+      </w:r>
+      <w:r>
+        <w:rPr>
+          <w:rFonts w:ascii="Times New Roman" w:hAnsi="Times New Roman" w:cs="Times New Roman"/>
+        </w:rPr>
+        <w:t xml:space="preserve">two options: </w:t>
+      </w:r>
+      <w:r>
+        <w:rPr>
+          <w:rFonts w:ascii="Times New Roman" w:hAnsi="Times New Roman" w:cs="Times New Roman"/>
+        </w:rPr>
+        <w:t>a)</w:t>
+      </w:r>
+      <w:r>
+        <w:rPr>
+          <w:rFonts w:ascii="Times New Roman" w:hAnsi="Times New Roman" w:cs="Times New Roman"/>
+        </w:rPr>
+        <w:t xml:space="preserve"> publish the essay as is on the </w:t>
       </w:r>
       <w:r>
         <w:rPr>
@@ -705,6 +1061,86 @@
           <w:i/>
           <w:iCs/>
         </w:rPr>
+        <w:t>One More Voice</w:t>
+      </w:r>
+      <w:r>
+        <w:rPr>
+          <w:rFonts w:ascii="Times New Roman" w:hAnsi="Times New Roman" w:cs="Times New Roman"/>
+        </w:rPr>
+        <w:t xml:space="preserve"> project </w:t>
+      </w:r>
+      <w:r>
+        <w:rPr>
+          <w:rFonts w:ascii="Times New Roman" w:hAnsi="Times New Roman" w:cs="Times New Roman"/>
+        </w:rPr>
+        <w:t>site or</w:t>
+      </w:r>
+      <w:r>
+        <w:rPr>
+          <w:rFonts w:ascii="Times New Roman" w:hAnsi="Times New Roman" w:cs="Times New Roman"/>
+        </w:rPr>
+        <w:t xml:space="preserve"> b)</w:t>
+      </w:r>
+      <w:r>
+        <w:rPr>
+          <w:rFonts w:ascii="Times New Roman" w:hAnsi="Times New Roman" w:cs="Times New Roman"/>
+        </w:rPr>
+        <w:t xml:space="preserve"> engage in a second round of peer review.</w:t>
+      </w:r>
+      <w:r>
+        <w:rPr>
+          <w:rFonts w:ascii="Times New Roman" w:hAnsi="Times New Roman" w:cs="Times New Roman"/>
+        </w:rPr>
+        <w:t xml:space="preserve"> Should the author choose the first option</w:t>
+      </w:r>
+      <w:r>
+        <w:rPr>
+          <w:rFonts w:ascii="Times New Roman" w:hAnsi="Times New Roman" w:cs="Times New Roman"/>
+        </w:rPr>
+        <w:t>,</w:t>
+      </w:r>
+      <w:r>
+        <w:rPr>
+          <w:rFonts w:ascii="Times New Roman" w:hAnsi="Times New Roman" w:cs="Times New Roman"/>
+        </w:rPr>
+        <w:t xml:space="preserve"> </w:t>
+      </w:r>
+      <w:r>
+        <w:rPr>
+          <w:rFonts w:ascii="Times New Roman" w:hAnsi="Times New Roman" w:cs="Times New Roman"/>
+        </w:rPr>
+        <w:t xml:space="preserve">the essay </w:t>
+      </w:r>
+      <w:r>
+        <w:rPr>
+          <w:rFonts w:ascii="Times New Roman" w:hAnsi="Times New Roman" w:cs="Times New Roman"/>
+        </w:rPr>
+        <w:t>is</w:t>
+      </w:r>
+      <w:r>
+        <w:rPr>
+          <w:rFonts w:ascii="Times New Roman" w:hAnsi="Times New Roman" w:cs="Times New Roman"/>
+        </w:rPr>
+        <w:t xml:space="preserve"> published on the</w:t>
+      </w:r>
+      <w:r>
+        <w:rPr>
+          <w:rFonts w:ascii="Times New Roman" w:hAnsi="Times New Roman" w:cs="Times New Roman"/>
+        </w:rPr>
+        <w:t xml:space="preserve"> </w:t>
+      </w:r>
+      <w:r>
+        <w:rPr>
+          <w:rFonts w:ascii="Times New Roman" w:hAnsi="Times New Roman" w:cs="Times New Roman"/>
+        </w:rPr>
+        <w:t xml:space="preserve">project site in a way that acknowledges that the essay has passed through the </w:t>
+      </w:r>
+      <w:r>
+        <w:rPr>
+          <w:rFonts w:ascii="Times New Roman" w:hAnsi="Times New Roman" w:cs="Times New Roman"/>
+          <w:i/>
+          <w:iCs/>
+        </w:rPr>
         <w:t xml:space="preserve">One More Voice </w:t>
       </w:r>
       <w:r>
@@ -717,7 +1153,19 @@
         <w:rPr>
           <w:rFonts w:ascii="Times New Roman" w:hAnsi="Times New Roman" w:cs="Times New Roman"/>
         </w:rPr>
-        <w:t xml:space="preserve"> peer review process</w:t>
+        <w:t xml:space="preserve"> peer</w:t>
+      </w:r>
+      <w:r>
+        <w:rPr>
+          <w:rFonts w:ascii="Times New Roman" w:hAnsi="Times New Roman" w:cs="Times New Roman"/>
+        </w:rPr>
+        <w:t>-</w:t>
+      </w:r>
+      <w:r>
+        <w:rPr>
+          <w:rFonts w:ascii="Times New Roman" w:hAnsi="Times New Roman" w:cs="Times New Roman"/>
+        </w:rPr>
+        <w:t>review process</w:t>
       </w:r>
       <w:r>
         <w:rPr>
@@ -774,46 +1222,34 @@
         <w:rPr>
           <w:rFonts w:ascii="Times New Roman" w:hAnsi="Times New Roman" w:cs="Times New Roman"/>
         </w:rPr>
-        <w:t xml:space="preserve">This stage of review focuses on </w:t>
-      </w:r>
-      <w:r>
-        <w:rPr>
-          <w:rFonts w:ascii="Times New Roman" w:hAnsi="Times New Roman" w:cs="Times New Roman"/>
-        </w:rPr>
-        <w:t>assessing</w:t>
-      </w:r>
-      <w:r>
-        <w:rPr>
-          <w:rFonts w:ascii="Times New Roman" w:hAnsi="Times New Roman" w:cs="Times New Roman"/>
-        </w:rPr>
-        <w:t xml:space="preserve"> the quality of the given essay from the perspective or one or more domain-specific experts. It will normally proceed at the discretion of the author. The workflow is as follows:</w:t>
-      </w:r>
-    </w:p>
-    <w:p>
-      <w:pPr>
-        <w:rPr>
-          <w:rFonts w:ascii="Times New Roman" w:hAnsi="Times New Roman" w:cs="Times New Roman"/>
-        </w:rPr>
-      </w:pPr>
-      <w:r>
-        <w:rPr>
-          <w:rFonts w:ascii="Times New Roman" w:hAnsi="Times New Roman" w:cs="Times New Roman"/>
-        </w:rPr>
-        <w:t xml:space="preserve">1. If the author of a given essay decides to take the essay through a second round of peer review, one or more </w:t>
-      </w:r>
-      <w:r>
+        <w:t>This stage of review focuses on assessing the quality of the given essay from the perspective o</w:t>
+      </w:r>
+      <w:r>
+        <w:rPr>
+          <w:rFonts w:ascii="Times New Roman" w:hAnsi="Times New Roman" w:cs="Times New Roman"/>
+        </w:rPr>
+        <w:t>f</w:t>
+      </w:r>
+      <w:r>
+        <w:rPr>
+          <w:rFonts w:ascii="Times New Roman" w:hAnsi="Times New Roman" w:cs="Times New Roman"/>
+        </w:rPr>
+        <w:t xml:space="preserve"> one or more domain-specific experts. It will normally proceed at the discretion of the author. The workflow is as follows:</w:t>
+      </w:r>
+    </w:p>
+    <w:p>
+      <w:pPr>
         <w:rPr>
           <w:rFonts w:ascii="Times New Roman" w:hAnsi="Times New Roman" w:cs="Times New Roman"/>
           <w:i/>
           <w:iCs/>
         </w:rPr>
-        <w:t>One More Voice</w:t>
-      </w:r>
-      <w:r>
-        <w:rPr>
-          <w:rFonts w:ascii="Times New Roman" w:hAnsi="Times New Roman" w:cs="Times New Roman"/>
-        </w:rPr>
-        <w:t xml:space="preserve"> project contributors will work in contact with the author to identify a suitable peer reviewer. Peer reviewers may be selected by </w:t>
+      </w:pPr>
+      <w:r>
+        <w:rPr>
+          <w:rFonts w:ascii="Times New Roman" w:hAnsi="Times New Roman" w:cs="Times New Roman"/>
+        </w:rPr>
+        <w:t xml:space="preserve">1. If the author of a given essay decides to take the essay through a second round of peer review, one or more </w:t>
       </w:r>
       <w:r>
         <w:rPr>
@@ -827,74 +1263,37 @@
         <w:rPr>
           <w:rFonts w:ascii="Times New Roman" w:hAnsi="Times New Roman" w:cs="Times New Roman"/>
         </w:rPr>
-        <w:t xml:space="preserve"> project </w:t>
-      </w:r>
-      <w:r>
-        <w:rPr>
-          <w:rFonts w:ascii="Times New Roman" w:hAnsi="Times New Roman" w:cs="Times New Roman"/>
-        </w:rPr>
-        <w:t>team</w:t>
-      </w:r>
-      <w:r>
-        <w:rPr>
-          <w:rFonts w:ascii="Times New Roman" w:hAnsi="Times New Roman" w:cs="Times New Roman"/>
-        </w:rPr>
-        <w:t xml:space="preserve"> (who ultimately </w:t>
-      </w:r>
-      <w:r>
-        <w:rPr>
-          <w:rFonts w:ascii="Times New Roman" w:hAnsi="Times New Roman" w:cs="Times New Roman"/>
-        </w:rPr>
-        <w:t>ha</w:t>
-      </w:r>
-      <w:r>
-        <w:rPr>
-          <w:rFonts w:ascii="Times New Roman" w:hAnsi="Times New Roman" w:cs="Times New Roman"/>
-        </w:rPr>
-        <w:t>ve</w:t>
-      </w:r>
-      <w:r>
-        <w:rPr>
-          <w:rFonts w:ascii="Times New Roman" w:hAnsi="Times New Roman" w:cs="Times New Roman"/>
-        </w:rPr>
-        <w:t xml:space="preserve"> the final decision) or at the suggestion of authors.</w:t>
-      </w:r>
-    </w:p>
-    <w:p>
-      <w:pPr>
-        <w:rPr>
-          <w:rFonts w:ascii="Times New Roman" w:hAnsi="Times New Roman" w:cs="Times New Roman"/>
-        </w:rPr>
-      </w:pPr>
-      <w:r>
-        <w:rPr>
-          <w:rFonts w:ascii="Times New Roman" w:hAnsi="Times New Roman" w:cs="Times New Roman"/>
-        </w:rPr>
-        <w:t xml:space="preserve">2. Once </w:t>
-      </w:r>
-      <w:r>
-        <w:rPr>
-          <w:rFonts w:ascii="Times New Roman" w:hAnsi="Times New Roman" w:cs="Times New Roman"/>
-        </w:rPr>
-        <w:t>a potential peer reviewer</w:t>
-      </w:r>
-      <w:r>
-        <w:rPr>
-          <w:rFonts w:ascii="Times New Roman" w:hAnsi="Times New Roman" w:cs="Times New Roman"/>
-        </w:rPr>
-        <w:t xml:space="preserve"> ha</w:t>
-      </w:r>
-      <w:r>
-        <w:rPr>
-          <w:rFonts w:ascii="Times New Roman" w:hAnsi="Times New Roman" w:cs="Times New Roman"/>
-        </w:rPr>
-        <w:t>s</w:t>
-      </w:r>
-      <w:r>
-        <w:rPr>
-          <w:rFonts w:ascii="Times New Roman" w:hAnsi="Times New Roman" w:cs="Times New Roman"/>
-        </w:rPr>
-        <w:t xml:space="preserve"> been identified, a </w:t>
+        <w:t xml:space="preserve"> project contributors identify a suitable peer reviewer. </w:t>
+      </w:r>
+      <w:r>
+        <w:rPr>
+          <w:rFonts w:ascii="Times New Roman" w:hAnsi="Times New Roman" w:cs="Times New Roman"/>
+        </w:rPr>
+        <w:t xml:space="preserve">Authors </w:t>
+      </w:r>
+      <w:r>
+        <w:rPr>
+          <w:rFonts w:ascii="Times New Roman" w:hAnsi="Times New Roman" w:cs="Times New Roman"/>
+        </w:rPr>
+        <w:t>are also</w:t>
+      </w:r>
+      <w:r>
+        <w:rPr>
+          <w:rFonts w:ascii="Times New Roman" w:hAnsi="Times New Roman" w:cs="Times New Roman"/>
+        </w:rPr>
+        <w:t xml:space="preserve"> encouraged to suggest suitable peer reviewers, but the final decision </w:t>
+      </w:r>
+      <w:r>
+        <w:rPr>
+          <w:rFonts w:ascii="Times New Roman" w:hAnsi="Times New Roman" w:cs="Times New Roman"/>
+        </w:rPr>
+        <w:t xml:space="preserve">as to whom is or is not chosen remains with </w:t>
+      </w:r>
+      <w:r>
+        <w:rPr>
+          <w:rFonts w:ascii="Times New Roman" w:hAnsi="Times New Roman" w:cs="Times New Roman"/>
+        </w:rPr>
+        <w:t>the</w:t>
       </w:r>
       <w:r>
         <w:rPr>
@@ -902,13 +1301,7 @@
           <w:i/>
           <w:iCs/>
         </w:rPr>
-        <w:t>One More Voice</w:t>
-      </w:r>
-      <w:r>
-        <w:rPr>
-          <w:rFonts w:ascii="Times New Roman" w:hAnsi="Times New Roman" w:cs="Times New Roman"/>
-        </w:rPr>
-        <w:t xml:space="preserve"> project contributor will reach out to the potential peer reviewer, outline the </w:t>
+        <w:t xml:space="preserve"> </w:t>
       </w:r>
       <w:r>
         <w:rPr>
@@ -922,32 +1315,56 @@
         <w:rPr>
           <w:rFonts w:ascii="Times New Roman" w:hAnsi="Times New Roman" w:cs="Times New Roman"/>
         </w:rPr>
-        <w:t xml:space="preserve"> peer review process, address any questions that may arise, and invite </w:t>
-      </w:r>
-      <w:r>
-        <w:rPr>
-          <w:rFonts w:ascii="Times New Roman" w:hAnsi="Times New Roman" w:cs="Times New Roman"/>
-        </w:rPr>
-        <w:t>given individual</w:t>
-      </w:r>
-      <w:r>
-        <w:rPr>
-          <w:rFonts w:ascii="Times New Roman" w:hAnsi="Times New Roman" w:cs="Times New Roman"/>
-        </w:rPr>
-        <w:t xml:space="preserve"> to contribute their expertise in reviewing and providing constructive feedback on the essay under consideration. Peer reviewers who agree to contribute their time and expertise will be asked to: a) identify any concerns they may have about the essay and suggest how such concerns might be resolved, and b) provide any other constructive feedback on the essay that they deem appropriate. Peer reviewers will be given one month maximum to submit their written report.</w:t>
-      </w:r>
-    </w:p>
-    <w:p>
-      <w:pPr>
-        <w:rPr>
-          <w:rFonts w:ascii="Times New Roman" w:hAnsi="Times New Roman" w:cs="Times New Roman"/>
-        </w:rPr>
-      </w:pPr>
-      <w:r>
-        <w:rPr>
-          <w:rFonts w:ascii="Times New Roman" w:hAnsi="Times New Roman" w:cs="Times New Roman"/>
-        </w:rPr>
-        <w:t xml:space="preserve">3. Once peer reviewers submit their report, it will be shared with the author, and the author will be given the chance to revise the essay based on feedback as relevant. At least one contributor from the </w:t>
+        <w:t xml:space="preserve"> project </w:t>
+      </w:r>
+      <w:r>
+        <w:rPr>
+          <w:rFonts w:ascii="Times New Roman" w:hAnsi="Times New Roman" w:cs="Times New Roman"/>
+        </w:rPr>
+        <w:t>team</w:t>
+      </w:r>
+      <w:r>
+        <w:rPr>
+          <w:rFonts w:ascii="Times New Roman" w:hAnsi="Times New Roman" w:cs="Times New Roman"/>
+        </w:rPr>
+        <w:t>.</w:t>
+      </w:r>
+    </w:p>
+    <w:p>
+      <w:pPr>
+        <w:rPr>
+          <w:rFonts w:ascii="Times New Roman" w:hAnsi="Times New Roman" w:cs="Times New Roman"/>
+        </w:rPr>
+      </w:pPr>
+      <w:r>
+        <w:rPr>
+          <w:rFonts w:ascii="Times New Roman" w:hAnsi="Times New Roman" w:cs="Times New Roman"/>
+        </w:rPr>
+        <w:t xml:space="preserve">2. Once </w:t>
+      </w:r>
+      <w:r>
+        <w:rPr>
+          <w:rFonts w:ascii="Times New Roman" w:hAnsi="Times New Roman" w:cs="Times New Roman"/>
+        </w:rPr>
+        <w:t>a potential peer reviewer</w:t>
+      </w:r>
+      <w:r>
+        <w:rPr>
+          <w:rFonts w:ascii="Times New Roman" w:hAnsi="Times New Roman" w:cs="Times New Roman"/>
+        </w:rPr>
+        <w:t xml:space="preserve"> ha</w:t>
+      </w:r>
+      <w:r>
+        <w:rPr>
+          <w:rFonts w:ascii="Times New Roman" w:hAnsi="Times New Roman" w:cs="Times New Roman"/>
+        </w:rPr>
+        <w:t>s</w:t>
+      </w:r>
+      <w:r>
+        <w:rPr>
+          <w:rFonts w:ascii="Times New Roman" w:hAnsi="Times New Roman" w:cs="Times New Roman"/>
+        </w:rPr>
+        <w:t xml:space="preserve"> been identified, a </w:t>
       </w:r>
       <w:r>
         <w:rPr>
@@ -961,44 +1378,31 @@
         <w:rPr>
           <w:rFonts w:ascii="Times New Roman" w:hAnsi="Times New Roman" w:cs="Times New Roman"/>
         </w:rPr>
-        <w:t xml:space="preserve"> project will be available to advise the author as needed </w:t>
-      </w:r>
-      <w:r>
-        <w:rPr>
-          <w:rFonts w:ascii="Times New Roman" w:hAnsi="Times New Roman" w:cs="Times New Roman"/>
-        </w:rPr>
-        <w:t>during the revision process</w:t>
-      </w:r>
-      <w:r>
-        <w:rPr>
-          <w:rFonts w:ascii="Times New Roman" w:hAnsi="Times New Roman" w:cs="Times New Roman"/>
-        </w:rPr>
-        <w:t>.</w:t>
-      </w:r>
-    </w:p>
-    <w:p>
-      <w:pPr>
-        <w:rPr>
-          <w:rFonts w:ascii="Times New Roman" w:hAnsi="Times New Roman" w:cs="Times New Roman"/>
-        </w:rPr>
-      </w:pPr>
-      <w:r>
-        <w:rPr>
-          <w:rFonts w:ascii="Times New Roman" w:hAnsi="Times New Roman" w:cs="Times New Roman"/>
-        </w:rPr>
-        <w:t xml:space="preserve">4. Once the author submits the </w:t>
-      </w:r>
-      <w:r>
-        <w:rPr>
-          <w:rFonts w:ascii="Times New Roman" w:hAnsi="Times New Roman" w:cs="Times New Roman"/>
-        </w:rPr>
-        <w:t>revised</w:t>
-      </w:r>
-      <w:r>
-        <w:rPr>
-          <w:rFonts w:ascii="Times New Roman" w:hAnsi="Times New Roman" w:cs="Times New Roman"/>
-        </w:rPr>
-        <w:t xml:space="preserve"> essay, members of the </w:t>
+        <w:t xml:space="preserve"> project contributor</w:t>
+      </w:r>
+      <w:r>
+        <w:rPr>
+          <w:rFonts w:ascii="Times New Roman" w:hAnsi="Times New Roman" w:cs="Times New Roman"/>
+        </w:rPr>
+        <w:t xml:space="preserve"> </w:t>
+      </w:r>
+      <w:r>
+        <w:rPr>
+          <w:rFonts w:ascii="Times New Roman" w:hAnsi="Times New Roman" w:cs="Times New Roman"/>
+        </w:rPr>
+        <w:t>reach out to the potential peer reviewer, outline</w:t>
+      </w:r>
+      <w:r>
+        <w:rPr>
+          <w:rFonts w:ascii="Times New Roman" w:hAnsi="Times New Roman" w:cs="Times New Roman"/>
+        </w:rPr>
+        <w:t>s</w:t>
+      </w:r>
+      <w:r>
+        <w:rPr>
+          <w:rFonts w:ascii="Times New Roman" w:hAnsi="Times New Roman" w:cs="Times New Roman"/>
+        </w:rPr>
+        <w:t xml:space="preserve"> the </w:t>
       </w:r>
       <w:r>
         <w:rPr>
@@ -1012,38 +1416,141 @@
         <w:rPr>
           <w:rFonts w:ascii="Times New Roman" w:hAnsi="Times New Roman" w:cs="Times New Roman"/>
         </w:rPr>
-        <w:t xml:space="preserve"> project contributors will review the essay to ensure that all feedback has been addressed appropriately. If necessary any questions or concerns will be raised with the author, and the author will be given a chance to respond.</w:t>
-      </w:r>
-      <w:r>
-        <w:rPr>
-          <w:rFonts w:ascii="Times New Roman" w:hAnsi="Times New Roman" w:cs="Times New Roman"/>
-        </w:rPr>
-        <w:t xml:space="preserve"> As needed, this process will be iterative.</w:t>
-      </w:r>
-    </w:p>
-    <w:p>
-      <w:pPr>
-        <w:rPr>
-          <w:rFonts w:ascii="Times New Roman" w:hAnsi="Times New Roman" w:cs="Times New Roman"/>
-        </w:rPr>
-      </w:pPr>
-      <w:r>
-        <w:rPr>
-          <w:rFonts w:ascii="Times New Roman" w:hAnsi="Times New Roman" w:cs="Times New Roman"/>
-        </w:rPr>
-        <w:t>5. Once th</w:t>
-      </w:r>
-      <w:r>
-        <w:rPr>
-          <w:rFonts w:ascii="Times New Roman" w:hAnsi="Times New Roman" w:cs="Times New Roman"/>
-        </w:rPr>
-        <w:t xml:space="preserve">e second stage of peer review </w:t>
-      </w:r>
-      <w:r>
-        <w:rPr>
-          <w:rFonts w:ascii="Times New Roman" w:hAnsi="Times New Roman" w:cs="Times New Roman"/>
-        </w:rPr>
-        <w:t xml:space="preserve">concludes successfully, the essay will be published on the </w:t>
+        <w:t xml:space="preserve"> peer</w:t>
+      </w:r>
+      <w:r>
+        <w:rPr>
+          <w:rFonts w:ascii="Times New Roman" w:hAnsi="Times New Roman" w:cs="Times New Roman"/>
+        </w:rPr>
+        <w:t>-</w:t>
+      </w:r>
+      <w:r>
+        <w:rPr>
+          <w:rFonts w:ascii="Times New Roman" w:hAnsi="Times New Roman" w:cs="Times New Roman"/>
+        </w:rPr>
+        <w:t>review process, address</w:t>
+      </w:r>
+      <w:r>
+        <w:rPr>
+          <w:rFonts w:ascii="Times New Roman" w:hAnsi="Times New Roman" w:cs="Times New Roman"/>
+        </w:rPr>
+        <w:t>es</w:t>
+      </w:r>
+      <w:r>
+        <w:rPr>
+          <w:rFonts w:ascii="Times New Roman" w:hAnsi="Times New Roman" w:cs="Times New Roman"/>
+        </w:rPr>
+        <w:t xml:space="preserve"> any questions that may arise, and invite</w:t>
+      </w:r>
+      <w:r>
+        <w:rPr>
+          <w:rFonts w:ascii="Times New Roman" w:hAnsi="Times New Roman" w:cs="Times New Roman"/>
+        </w:rPr>
+        <w:t>s</w:t>
+      </w:r>
+      <w:r>
+        <w:rPr>
+          <w:rFonts w:ascii="Times New Roman" w:hAnsi="Times New Roman" w:cs="Times New Roman"/>
+        </w:rPr>
+        <w:t xml:space="preserve"> the</w:t>
+      </w:r>
+      <w:r>
+        <w:rPr>
+          <w:rFonts w:ascii="Times New Roman" w:hAnsi="Times New Roman" w:cs="Times New Roman"/>
+        </w:rPr>
+        <w:t xml:space="preserve"> </w:t>
+      </w:r>
+      <w:r>
+        <w:rPr>
+          <w:rFonts w:ascii="Times New Roman" w:hAnsi="Times New Roman" w:cs="Times New Roman"/>
+        </w:rPr>
+        <w:t>given individual</w:t>
+      </w:r>
+      <w:r>
+        <w:rPr>
+          <w:rFonts w:ascii="Times New Roman" w:hAnsi="Times New Roman" w:cs="Times New Roman"/>
+        </w:rPr>
+        <w:t xml:space="preserve"> to contribute their expertise in reviewing and providing constructive feedback on the essay under consideration. Peer reviewers who agree to contribute their time and expertise </w:t>
+      </w:r>
+      <w:r>
+        <w:rPr>
+          <w:rFonts w:ascii="Times New Roman" w:hAnsi="Times New Roman" w:cs="Times New Roman"/>
+        </w:rPr>
+        <w:t>are</w:t>
+      </w:r>
+      <w:r>
+        <w:rPr>
+          <w:rFonts w:ascii="Times New Roman" w:hAnsi="Times New Roman" w:cs="Times New Roman"/>
+        </w:rPr>
+        <w:t xml:space="preserve"> asked to: a) identify any concerns they may have about the essay and suggest how such concerns might be resolved, and b) provide any other constructive feedback on the essay that they deem appropriate. Peer reviewers </w:t>
+      </w:r>
+      <w:r>
+        <w:rPr>
+          <w:rFonts w:ascii="Times New Roman" w:hAnsi="Times New Roman" w:cs="Times New Roman"/>
+        </w:rPr>
+        <w:t xml:space="preserve">are </w:t>
+      </w:r>
+      <w:r>
+        <w:rPr>
+          <w:rFonts w:ascii="Times New Roman" w:hAnsi="Times New Roman" w:cs="Times New Roman"/>
+        </w:rPr>
+        <w:t>given one month maximum to submit their written report.</w:t>
+      </w:r>
+    </w:p>
+    <w:p>
+      <w:pPr>
+        <w:rPr>
+          <w:rFonts w:ascii="Times New Roman" w:hAnsi="Times New Roman" w:cs="Times New Roman"/>
+        </w:rPr>
+      </w:pPr>
+      <w:r>
+        <w:rPr>
+          <w:rFonts w:ascii="Times New Roman" w:hAnsi="Times New Roman" w:cs="Times New Roman"/>
+        </w:rPr>
+        <w:t xml:space="preserve">3. Once peer reviewers submit their report, it </w:t>
+      </w:r>
+      <w:r>
+        <w:rPr>
+          <w:rFonts w:ascii="Times New Roman" w:hAnsi="Times New Roman" w:cs="Times New Roman"/>
+        </w:rPr>
+        <w:t>is</w:t>
+      </w:r>
+      <w:r>
+        <w:rPr>
+          <w:rFonts w:ascii="Times New Roman" w:hAnsi="Times New Roman" w:cs="Times New Roman"/>
+        </w:rPr>
+        <w:t xml:space="preserve"> be shared with the author, and the author</w:t>
+      </w:r>
+      <w:r>
+        <w:rPr>
+          <w:rFonts w:ascii="Times New Roman" w:hAnsi="Times New Roman" w:cs="Times New Roman"/>
+        </w:rPr>
+        <w:t xml:space="preserve"> is</w:t>
+      </w:r>
+      <w:r>
+        <w:rPr>
+          <w:rFonts w:ascii="Times New Roman" w:hAnsi="Times New Roman" w:cs="Times New Roman"/>
+        </w:rPr>
+        <w:t xml:space="preserve"> given the chance to revise the essay based on </w:t>
+      </w:r>
+      <w:r>
+        <w:rPr>
+          <w:rFonts w:ascii="Times New Roman" w:hAnsi="Times New Roman" w:cs="Times New Roman"/>
+        </w:rPr>
+        <w:t xml:space="preserve">the </w:t>
+      </w:r>
+      <w:r>
+        <w:rPr>
+          <w:rFonts w:ascii="Times New Roman" w:hAnsi="Times New Roman" w:cs="Times New Roman"/>
+        </w:rPr>
+        <w:t xml:space="preserve">feedback as relevant. At least one contributor from </w:t>
+      </w:r>
+      <w:r>
+        <w:rPr>
+          <w:rFonts w:ascii="Times New Roman" w:hAnsi="Times New Roman" w:cs="Times New Roman"/>
+        </w:rPr>
+        <w:lastRenderedPageBreak/>
+        <w:t xml:space="preserve">the </w:t>
       </w:r>
       <w:r>
         <w:rPr>
@@ -1057,18 +1564,202 @@
         <w:rPr>
           <w:rFonts w:ascii="Times New Roman" w:hAnsi="Times New Roman" w:cs="Times New Roman"/>
         </w:rPr>
+        <w:t xml:space="preserve"> project </w:t>
+      </w:r>
+      <w:r>
+        <w:rPr>
+          <w:rFonts w:ascii="Times New Roman" w:hAnsi="Times New Roman" w:cs="Times New Roman"/>
+        </w:rPr>
+        <w:t>is</w:t>
+      </w:r>
+      <w:r>
+        <w:rPr>
+          <w:rFonts w:ascii="Times New Roman" w:hAnsi="Times New Roman" w:cs="Times New Roman"/>
+        </w:rPr>
+        <w:t xml:space="preserve"> available to advise the author as needed </w:t>
+      </w:r>
+      <w:r>
+        <w:rPr>
+          <w:rFonts w:ascii="Times New Roman" w:hAnsi="Times New Roman" w:cs="Times New Roman"/>
+        </w:rPr>
+        <w:t>during the revision process</w:t>
+      </w:r>
+      <w:r>
+        <w:rPr>
+          <w:rFonts w:ascii="Times New Roman" w:hAnsi="Times New Roman" w:cs="Times New Roman"/>
+        </w:rPr>
+        <w:t>.</w:t>
+      </w:r>
+    </w:p>
+    <w:p>
+      <w:pPr>
+        <w:rPr>
+          <w:rFonts w:ascii="Times New Roman" w:hAnsi="Times New Roman" w:cs="Times New Roman"/>
+        </w:rPr>
+      </w:pPr>
+      <w:r>
+        <w:rPr>
+          <w:rFonts w:ascii="Times New Roman" w:hAnsi="Times New Roman" w:cs="Times New Roman"/>
+        </w:rPr>
+        <w:t xml:space="preserve">4. Once the author submits the revised essay, members of the </w:t>
+      </w:r>
+      <w:r>
+        <w:rPr>
+          <w:rFonts w:ascii="Times New Roman" w:hAnsi="Times New Roman" w:cs="Times New Roman"/>
+          <w:i/>
+          <w:iCs/>
+        </w:rPr>
+        <w:t>One More Voice</w:t>
+      </w:r>
+      <w:r>
+        <w:rPr>
+          <w:rFonts w:ascii="Times New Roman" w:hAnsi="Times New Roman" w:cs="Times New Roman"/>
+        </w:rPr>
+        <w:t xml:space="preserve"> </w:t>
+      </w:r>
+      <w:r>
+        <w:rPr>
+          <w:rFonts w:ascii="Times New Roman" w:hAnsi="Times New Roman" w:cs="Times New Roman"/>
+        </w:rPr>
+        <w:t>team</w:t>
+      </w:r>
+      <w:r>
+        <w:rPr>
+          <w:rFonts w:ascii="Times New Roman" w:hAnsi="Times New Roman" w:cs="Times New Roman"/>
+        </w:rPr>
+        <w:t xml:space="preserve"> review the essay to ensure that all feedback has been addressed appropriately. If necessary</w:t>
+      </w:r>
+      <w:r>
+        <w:rPr>
+          <w:rFonts w:ascii="Times New Roman" w:hAnsi="Times New Roman" w:cs="Times New Roman"/>
+        </w:rPr>
+        <w:t>,</w:t>
+      </w:r>
+      <w:r>
+        <w:rPr>
+          <w:rFonts w:ascii="Times New Roman" w:hAnsi="Times New Roman" w:cs="Times New Roman"/>
+        </w:rPr>
+        <w:t xml:space="preserve"> any questions or concerns </w:t>
+      </w:r>
+      <w:r>
+        <w:rPr>
+          <w:rFonts w:ascii="Times New Roman" w:hAnsi="Times New Roman" w:cs="Times New Roman"/>
+        </w:rPr>
+        <w:t>are</w:t>
+      </w:r>
+      <w:r>
+        <w:rPr>
+          <w:rFonts w:ascii="Times New Roman" w:hAnsi="Times New Roman" w:cs="Times New Roman"/>
+        </w:rPr>
+        <w:t xml:space="preserve"> raised with the author, and the author </w:t>
+      </w:r>
+      <w:r>
+        <w:rPr>
+          <w:rFonts w:ascii="Times New Roman" w:hAnsi="Times New Roman" w:cs="Times New Roman"/>
+        </w:rPr>
+        <w:t>is</w:t>
+      </w:r>
+      <w:r>
+        <w:rPr>
+          <w:rFonts w:ascii="Times New Roman" w:hAnsi="Times New Roman" w:cs="Times New Roman"/>
+        </w:rPr>
+        <w:t xml:space="preserve"> given a chance to respond.</w:t>
+      </w:r>
+      <w:r>
+        <w:rPr>
+          <w:rFonts w:ascii="Times New Roman" w:hAnsi="Times New Roman" w:cs="Times New Roman"/>
+        </w:rPr>
+        <w:t xml:space="preserve"> As needed, this process </w:t>
+      </w:r>
+      <w:r>
+        <w:rPr>
+          <w:rFonts w:ascii="Times New Roman" w:hAnsi="Times New Roman" w:cs="Times New Roman"/>
+        </w:rPr>
+        <w:t>is</w:t>
+      </w:r>
+      <w:r>
+        <w:rPr>
+          <w:rFonts w:ascii="Times New Roman" w:hAnsi="Times New Roman" w:cs="Times New Roman"/>
+        </w:rPr>
+        <w:t xml:space="preserve"> iterative.</w:t>
+      </w:r>
+    </w:p>
+    <w:p>
+      <w:pPr>
+        <w:rPr>
+          <w:rFonts w:ascii="Times New Roman" w:hAnsi="Times New Roman" w:cs="Times New Roman"/>
+        </w:rPr>
+      </w:pPr>
+      <w:r>
+        <w:rPr>
+          <w:rFonts w:ascii="Times New Roman" w:hAnsi="Times New Roman" w:cs="Times New Roman"/>
+        </w:rPr>
+        <w:t>5. Once th</w:t>
+      </w:r>
+      <w:r>
+        <w:rPr>
+          <w:rFonts w:ascii="Times New Roman" w:hAnsi="Times New Roman" w:cs="Times New Roman"/>
+        </w:rPr>
+        <w:t xml:space="preserve">e second stage of peer review </w:t>
+      </w:r>
+      <w:r>
+        <w:rPr>
+          <w:rFonts w:ascii="Times New Roman" w:hAnsi="Times New Roman" w:cs="Times New Roman"/>
+        </w:rPr>
+        <w:t xml:space="preserve">concludes successfully, the essay </w:t>
+      </w:r>
+      <w:r>
+        <w:rPr>
+          <w:rFonts w:ascii="Times New Roman" w:hAnsi="Times New Roman" w:cs="Times New Roman"/>
+        </w:rPr>
+        <w:t>is</w:t>
+      </w:r>
+      <w:r>
+        <w:rPr>
+          <w:rFonts w:ascii="Times New Roman" w:hAnsi="Times New Roman" w:cs="Times New Roman"/>
+        </w:rPr>
+        <w:t xml:space="preserve"> published on the </w:t>
+      </w:r>
+      <w:r>
+        <w:rPr>
+          <w:rFonts w:ascii="Times New Roman" w:hAnsi="Times New Roman" w:cs="Times New Roman"/>
+          <w:i/>
+          <w:iCs/>
+        </w:rPr>
+        <w:t>One More Voice</w:t>
+      </w:r>
+      <w:r>
+        <w:rPr>
+          <w:rFonts w:ascii="Times New Roman" w:hAnsi="Times New Roman" w:cs="Times New Roman"/>
+        </w:rPr>
         <w:t xml:space="preserve"> project site</w:t>
       </w:r>
       <w:r>
         <w:rPr>
           <w:rFonts w:ascii="Times New Roman" w:hAnsi="Times New Roman" w:cs="Times New Roman"/>
         </w:rPr>
-        <w:t xml:space="preserve"> in a way that a) acknowledges that the essay has passed through the full peer review process and b) cites the name of the peer reviewer.</w:t>
+        <w:t xml:space="preserve"> in a way that a) acknowledges that the essay has passed through the full peer review process and b) cites the name</w:t>
+      </w:r>
+      <w:r>
+        <w:rPr>
+          <w:rFonts w:ascii="Times New Roman" w:hAnsi="Times New Roman" w:cs="Times New Roman"/>
+        </w:rPr>
+        <w:t xml:space="preserve"> of (and so gives appropriate credit to)</w:t>
+      </w:r>
+      <w:r>
+        <w:rPr>
+          <w:rFonts w:ascii="Times New Roman" w:hAnsi="Times New Roman" w:cs="Times New Roman"/>
+        </w:rPr>
+        <w:t xml:space="preserve"> the peer reviewer.</w:t>
       </w:r>
     </w:p>
     <w:sectPr>
+      <w:headerReference w:type="even" r:id="rId7"/>
+      <w:headerReference w:type="default" r:id="rId8"/>
       <w:footerReference w:type="even" r:id="rId9"/>
       <w:footerReference w:type="default" r:id="rId10"/>
+      <w:headerReference w:type="first" r:id="rId11"/>
+      <w:footerReference w:type="first" r:id="rId12"/>
       <w:pgSz w:w="12240" w:h="15840"/>
       <w:pgMar w:top="1440" w:right="1440" w:bottom="1440" w:left="1440" w:header="720" w:footer="720" w:gutter="0"/>
       <w:cols w:space="720"/>
@@ -1110,6 +1801,11 @@
         <w:docPartUnique/>
       </w:docPartObj>
     </w:sdtPr>
+    <w:sdtEndPr>
+      <w:rPr>
+        <w:rStyle w:val="PageNumber"/>
+      </w:rPr>
+    </w:sdtEndPr>
     <w:sdtContent>
       <w:p>
         <w:pPr>
@@ -1119,24 +1815,6 @@
             <w:rStyle w:val="PageNumber"/>
           </w:rPr>
         </w:pPr>
-        <w:r>
-          <w:rPr>
-            <w:rStyle w:val="PageNumber"/>
-          </w:rPr>
-          <w:fldChar w:fldCharType="begin"/>
-        </w:r>
-        <w:r>
-          <w:rPr>
-            <w:rStyle w:val="PageNumber"/>
-          </w:rPr>
-          <w:instrText xml:space="preserve"> PAGE </w:instrText>
-        </w:r>
-        <w:r>
-          <w:rPr>
-            <w:rStyle w:val="PageNumber"/>
-          </w:rPr>
-          <w:fldChar w:fldCharType="end"/>
-        </w:r>
       </w:p>
     </w:sdtContent>
   </w:sdt>
@@ -1150,6 +1828,30 @@
 
 <file path=word/footer2.xml><?xml version="1.0" encoding="utf-8"?>
 <w:ftr xmlns:wpc="http://schemas.microsoft.com/office/word/2010/wordprocessingCanvas" xmlns:cx="http://schemas.microsoft.com/office/drawing/2014/chartex" xmlns:cx1="http://schemas.microsoft.com/office/drawing/2015/9/8/chartex" xmlns:cx2="http://schemas.microsoft.com/office/drawing/2015/10/21/chartex" xmlns:cx3="http://schemas.microsoft.com/office/drawing/2016/5/9/chartex" xmlns:cx4="http://schemas.microsoft.com/office/drawing/2016/5/10/chartex" xmlns:cx5="http://schemas.microsoft.com/office/drawing/2016/5/11/chartex" xmlns:cx6="http://schemas.microsoft.com/office/drawing/2016/5/12/chartex" xmlns:cx7="http://schemas.microsoft.com/office/drawing/2016/5/13/chartex" xmlns:cx8="http://schemas.microsoft.com/office/drawing/2016/5/14/chartex" xmlns:mc="http://schemas.openxmlformats.org/markup-compatibility/2006" xmlns:aink="http://schemas.microsoft.com/office/drawing/2016/ink" xmlns:am3d="http://schemas.microsoft.com/office/drawing/2017/model3d" xmlns:o="urn:schemas-microsoft-com:office:office" xmlns:r="http://schemas.openxmlformats.org/officeDocument/2006/relationships" xmlns:m="http://schemas.openxmlformats.org/officeDocument/2006/math" xmlns:v="urn:schemas-microsoft-com:vml" xmlns:wp14="http://schemas.microsoft.com/office/word/2010/wordprocessingDrawing" xmlns:wp="http://schemas.openxmlformats.org/drawingml/2006/wordprocessingDrawing" xmlns:w10="urn:schemas-microsoft-com:office:word" xmlns:w="http://schemas.openxmlformats.org/wordprocessingml/2006/main" xmlns:w14="http://schemas.microsoft.com/office/word/2010/wordml" xmlns:w15="http://schemas.microsoft.com/office/word/2012/wordml" xmlns:w16cex="http://schemas.microsoft.com/office/word/2018/wordml/cex" xmlns:w16cid="http://schemas.microsoft.com/office/word/2016/wordml/cid" xmlns:w16="http://schemas.microsoft.com/office/word/2018/wordml" xmlns:w16se="http://schemas.microsoft.com/office/word/2015/wordml/symex" xmlns:wpg="http://schemas.microsoft.com/office/word/2010/wordprocessingGroup" xmlns:wpi="http://schemas.microsoft.com/office/word/2010/wordprocessingInk" xmlns:wne="http://schemas.microsoft.com/office/word/2006/wordml" xmlns:wps="http://schemas.microsoft.com/office/word/2010/wordprocessingShape" mc:Ignorable="w14 w15 w16se w16cid w16 w16cex wp14">
+  <w:p>
+    <w:pPr>
+      <w:pStyle w:val="Footer"/>
+      <w:jc w:val="right"/>
+      <w:rPr>
+        <w:sz w:val="22"/>
+        <w:szCs w:val="22"/>
+      </w:rPr>
+    </w:pPr>
+    <w:r>
+      <w:rPr>
+        <w:sz w:val="22"/>
+        <w:szCs w:val="22"/>
+      </w:rPr>
+      <w:t xml:space="preserve">Version: </w:t>
+    </w:r>
+    <w:r>
+      <w:rPr>
+        <w:sz w:val="22"/>
+        <w:szCs w:val="22"/>
+      </w:rPr>
+      <w:t>February 2021</w:t>
+    </w:r>
+  </w:p>
   <w:sdt>
     <w:sdtPr>
       <w:rPr>
@@ -1173,37 +1875,33 @@
         <w:r>
           <w:rPr>
             <w:rStyle w:val="PageNumber"/>
-          </w:rPr>
-          <w:fldChar w:fldCharType="begin"/>
-        </w:r>
-        <w:r>
-          <w:rPr>
-            <w:rStyle w:val="PageNumber"/>
-          </w:rPr>
-          <w:instrText xml:space="preserve"> PAGE </w:instrText>
-        </w:r>
-        <w:r>
-          <w:rPr>
-            <w:rStyle w:val="PageNumber"/>
-          </w:rPr>
-          <w:fldChar w:fldCharType="separate"/>
-        </w:r>
-        <w:r>
-          <w:rPr>
-            <w:rStyle w:val="PageNumber"/>
             <w:noProof/>
           </w:rPr>
           <w:t>1</w:t>
         </w:r>
-        <w:r>
-          <w:rPr>
-            <w:rStyle w:val="PageNumber"/>
-          </w:rPr>
-          <w:fldChar w:fldCharType="end"/>
-        </w:r>
       </w:p>
     </w:sdtContent>
   </w:sdt>
+  <w:p>
+    <w:pPr>
+      <w:pStyle w:val="Footer"/>
+      <w:jc w:val="right"/>
+      <w:rPr>
+        <w:sz w:val="22"/>
+        <w:szCs w:val="22"/>
+      </w:rPr>
+    </w:pPr>
+  </w:p>
+  <w:p>
+    <w:pPr>
+      <w:pStyle w:val="Footer"/>
+    </w:pPr>
+  </w:p>
+</w:ftr>
+</file>
+
+<file path=word/footer3.xml><?xml version="1.0" encoding="utf-8"?>
+<w:ftr xmlns:wpc="http://schemas.microsoft.com/office/word/2010/wordprocessingCanvas" xmlns:cx="http://schemas.microsoft.com/office/drawing/2014/chartex" xmlns:cx1="http://schemas.microsoft.com/office/drawing/2015/9/8/chartex" xmlns:cx2="http://schemas.microsoft.com/office/drawing/2015/10/21/chartex" xmlns:cx3="http://schemas.microsoft.com/office/drawing/2016/5/9/chartex" xmlns:cx4="http://schemas.microsoft.com/office/drawing/2016/5/10/chartex" xmlns:cx5="http://schemas.microsoft.com/office/drawing/2016/5/11/chartex" xmlns:cx6="http://schemas.microsoft.com/office/drawing/2016/5/12/chartex" xmlns:cx7="http://schemas.microsoft.com/office/drawing/2016/5/13/chartex" xmlns:cx8="http://schemas.microsoft.com/office/drawing/2016/5/14/chartex" xmlns:mc="http://schemas.openxmlformats.org/markup-compatibility/2006" xmlns:aink="http://schemas.microsoft.com/office/drawing/2016/ink" xmlns:am3d="http://schemas.microsoft.com/office/drawing/2017/model3d" xmlns:o="urn:schemas-microsoft-com:office:office" xmlns:r="http://schemas.openxmlformats.org/officeDocument/2006/relationships" xmlns:m="http://schemas.openxmlformats.org/officeDocument/2006/math" xmlns:v="urn:schemas-microsoft-com:vml" xmlns:wp14="http://schemas.microsoft.com/office/word/2010/wordprocessingDrawing" xmlns:wp="http://schemas.openxmlformats.org/drawingml/2006/wordprocessingDrawing" xmlns:w10="urn:schemas-microsoft-com:office:word" xmlns:w="http://schemas.openxmlformats.org/wordprocessingml/2006/main" xmlns:w14="http://schemas.microsoft.com/office/word/2010/wordml" xmlns:w15="http://schemas.microsoft.com/office/word/2012/wordml" xmlns:w16cex="http://schemas.microsoft.com/office/word/2018/wordml/cex" xmlns:w16cid="http://schemas.microsoft.com/office/word/2016/wordml/cid" xmlns:w16="http://schemas.microsoft.com/office/word/2018/wordml" xmlns:w16se="http://schemas.microsoft.com/office/word/2015/wordml/symex" xmlns:wpg="http://schemas.microsoft.com/office/word/2010/wordprocessingGroup" xmlns:wpi="http://schemas.microsoft.com/office/word/2010/wordprocessingInk" xmlns:wne="http://schemas.microsoft.com/office/word/2006/wordml" xmlns:wps="http://schemas.microsoft.com/office/word/2010/wordprocessingShape" mc:Ignorable="w14 w15 w16se w16cid w16 w16cex wp14">
   <w:p>
     <w:pPr>
       <w:pStyle w:val="Footer"/>
@@ -1228,7 +1926,202 @@
       </w:r>
     </w:p>
   </w:footnote>
+  <w:footnote w:id="1">
+    <w:p>
+      <w:pPr>
+        <w:pStyle w:val="FootnoteText"/>
+        <w:rPr>
+          <w:rFonts w:ascii="Times New Roman" w:hAnsi="Times New Roman" w:cs="Times New Roman"/>
+          <w:sz w:val="22"/>
+          <w:szCs w:val="22"/>
+        </w:rPr>
+      </w:pPr>
+      <w:r>
+        <w:rPr>
+          <w:rStyle w:val="FootnoteReference"/>
+          <w:rFonts w:ascii="Times New Roman" w:hAnsi="Times New Roman" w:cs="Times New Roman"/>
+          <w:sz w:val="22"/>
+          <w:szCs w:val="22"/>
+        </w:rPr>
+        <w:footnoteRef/>
+      </w:r>
+      <w:r>
+        <w:rPr>
+          <w:rFonts w:ascii="Times New Roman" w:hAnsi="Times New Roman" w:cs="Times New Roman"/>
+          <w:sz w:val="22"/>
+          <w:szCs w:val="22"/>
+        </w:rPr>
+        <w:t xml:space="preserve"> </w:t>
+      </w:r>
+      <w:hyperlink r:id="rId1" w:history="1">
+        <w:r>
+          <w:rPr>
+            <w:rStyle w:val="Hyperlink"/>
+            <w:rFonts w:ascii="Times New Roman" w:hAnsi="Times New Roman" w:cs="Times New Roman"/>
+            <w:sz w:val="22"/>
+            <w:szCs w:val="22"/>
+          </w:rPr>
+          <w:t>https://reviewsindh.pubpub.org/review-process</w:t>
+        </w:r>
+      </w:hyperlink>
+    </w:p>
+  </w:footnote>
+  <w:footnote w:id="2">
+    <w:p>
+      <w:pPr>
+        <w:pStyle w:val="FootnoteText"/>
+      </w:pPr>
+      <w:r>
+        <w:rPr>
+          <w:rStyle w:val="FootnoteReference"/>
+          <w:rFonts w:ascii="Times New Roman" w:hAnsi="Times New Roman" w:cs="Times New Roman"/>
+          <w:sz w:val="22"/>
+          <w:szCs w:val="22"/>
+        </w:rPr>
+        <w:footnoteRef/>
+      </w:r>
+      <w:r>
+        <w:rPr>
+          <w:rFonts w:ascii="Times New Roman" w:hAnsi="Times New Roman" w:cs="Times New Roman"/>
+          <w:sz w:val="22"/>
+          <w:szCs w:val="22"/>
+        </w:rPr>
+        <w:t xml:space="preserve"> </w:t>
+      </w:r>
+      <w:hyperlink r:id="rId2" w:history="1">
+        <w:r>
+          <w:rPr>
+            <w:rStyle w:val="Hyperlink"/>
+            <w:rFonts w:ascii="Times New Roman" w:hAnsi="Times New Roman" w:cs="Times New Roman"/>
+            <w:sz w:val="22"/>
+            <w:szCs w:val="22"/>
+          </w:rPr>
+          <w:t>https://dhdebates.gc.cuny.edu/</w:t>
+        </w:r>
+      </w:hyperlink>
+      <w:r>
+        <w:rPr>
+          <w:rFonts w:ascii="Times New Roman" w:hAnsi="Times New Roman" w:cs="Times New Roman"/>
+          <w:sz w:val="22"/>
+          <w:szCs w:val="22"/>
+        </w:rPr>
+        <w:t xml:space="preserve">. The </w:t>
+      </w:r>
+      <w:r>
+        <w:rPr>
+          <w:rFonts w:ascii="Times New Roman" w:hAnsi="Times New Roman" w:cs="Times New Roman"/>
+          <w:i/>
+          <w:iCs/>
+          <w:sz w:val="22"/>
+          <w:szCs w:val="22"/>
+        </w:rPr>
+        <w:t>Debates in the Digital Humanities</w:t>
+      </w:r>
+      <w:r>
+        <w:rPr>
+          <w:rFonts w:ascii="Times New Roman" w:hAnsi="Times New Roman" w:cs="Times New Roman"/>
+          <w:sz w:val="22"/>
+          <w:szCs w:val="22"/>
+        </w:rPr>
+        <w:t xml:space="preserve"> website does not describe the process, but it involves three stages. In the first stage, individual volume editors </w:t>
+      </w:r>
+      <w:r>
+        <w:rPr>
+          <w:rFonts w:ascii="Times New Roman" w:hAnsi="Times New Roman" w:cs="Times New Roman"/>
+          <w:sz w:val="22"/>
+          <w:szCs w:val="22"/>
+        </w:rPr>
+        <w:t xml:space="preserve">peer </w:t>
+      </w:r>
+      <w:r>
+        <w:rPr>
+          <w:rFonts w:ascii="Times New Roman" w:hAnsi="Times New Roman" w:cs="Times New Roman"/>
+          <w:sz w:val="22"/>
+          <w:szCs w:val="22"/>
+        </w:rPr>
+        <w:t>review and select abstracts submitted by potential contributors. In the second stage, individual contributors peer-review one another’s submissions; the volume editors also take part in this peer-review process. In the third stage, the given volume as a whole is sent for external peer review.</w:t>
+      </w:r>
+    </w:p>
+  </w:footnote>
+  <w:footnote w:id="3">
+    <w:p>
+      <w:pPr>
+        <w:pStyle w:val="FootnoteText"/>
+        <w:rPr>
+          <w:rFonts w:ascii="Times New Roman" w:hAnsi="Times New Roman" w:cs="Times New Roman"/>
+          <w:sz w:val="22"/>
+          <w:szCs w:val="22"/>
+        </w:rPr>
+      </w:pPr>
+      <w:r>
+        <w:rPr>
+          <w:rStyle w:val="FootnoteReference"/>
+          <w:rFonts w:ascii="Times New Roman" w:hAnsi="Times New Roman" w:cs="Times New Roman"/>
+          <w:sz w:val="22"/>
+          <w:szCs w:val="22"/>
+        </w:rPr>
+        <w:footnoteRef/>
+      </w:r>
+      <w:r>
+        <w:rPr>
+          <w:rFonts w:ascii="Times New Roman" w:hAnsi="Times New Roman" w:cs="Times New Roman"/>
+          <w:sz w:val="22"/>
+          <w:szCs w:val="22"/>
+        </w:rPr>
+        <w:t xml:space="preserve"> </w:t>
+      </w:r>
+      <w:hyperlink r:id="rId3" w:anchor="publication" w:history="1">
+        <w:r>
+          <w:rPr>
+            <w:rStyle w:val="Hyperlink"/>
+            <w:rFonts w:ascii="Times New Roman" w:hAnsi="Times New Roman" w:cs="Times New Roman"/>
+            <w:sz w:val="22"/>
+            <w:szCs w:val="22"/>
+          </w:rPr>
+          <w:t>https://onemorevoice.org/project_design.html#publication</w:t>
+        </w:r>
+      </w:hyperlink>
+      <w:r>
+        <w:rPr>
+          <w:rFonts w:ascii="Times New Roman" w:hAnsi="Times New Roman" w:cs="Times New Roman"/>
+          <w:sz w:val="22"/>
+          <w:szCs w:val="22"/>
+        </w:rPr>
+        <w:t xml:space="preserve"> </w:t>
+      </w:r>
+    </w:p>
+  </w:footnote>
 </w:footnotes>
+</file>
+
+<file path=word/header1.xml><?xml version="1.0" encoding="utf-8"?>
+<w:hdr xmlns:wpc="http://schemas.microsoft.com/office/word/2010/wordprocessingCanvas" xmlns:cx="http://schemas.microsoft.com/office/drawing/2014/chartex" xmlns:cx1="http://schemas.microsoft.com/office/drawing/2015/9/8/chartex" xmlns:cx2="http://schemas.microsoft.com/office/drawing/2015/10/21/chartex" xmlns:cx3="http://schemas.microsoft.com/office/drawing/2016/5/9/chartex" xmlns:cx4="http://schemas.microsoft.com/office/drawing/2016/5/10/chartex" xmlns:cx5="http://schemas.microsoft.com/office/drawing/2016/5/11/chartex" xmlns:cx6="http://schemas.microsoft.com/office/drawing/2016/5/12/chartex" xmlns:cx7="http://schemas.microsoft.com/office/drawing/2016/5/13/chartex" xmlns:cx8="http://schemas.microsoft.com/office/drawing/2016/5/14/chartex" xmlns:mc="http://schemas.openxmlformats.org/markup-compatibility/2006" xmlns:aink="http://schemas.microsoft.com/office/drawing/2016/ink" xmlns:am3d="http://schemas.microsoft.com/office/drawing/2017/model3d" xmlns:o="urn:schemas-microsoft-com:office:office" xmlns:r="http://schemas.openxmlformats.org/officeDocument/2006/relationships" xmlns:m="http://schemas.openxmlformats.org/officeDocument/2006/math" xmlns:v="urn:schemas-microsoft-com:vml" xmlns:wp14="http://schemas.microsoft.com/office/word/2010/wordprocessingDrawing" xmlns:wp="http://schemas.openxmlformats.org/drawingml/2006/wordprocessingDrawing" xmlns:w10="urn:schemas-microsoft-com:office:word" xmlns:w="http://schemas.openxmlformats.org/wordprocessingml/2006/main" xmlns:w14="http://schemas.microsoft.com/office/word/2010/wordml" xmlns:w15="http://schemas.microsoft.com/office/word/2012/wordml" xmlns:w16cex="http://schemas.microsoft.com/office/word/2018/wordml/cex" xmlns:w16cid="http://schemas.microsoft.com/office/word/2016/wordml/cid" xmlns:w16="http://schemas.microsoft.com/office/word/2018/wordml" xmlns:w16se="http://schemas.microsoft.com/office/word/2015/wordml/symex" xmlns:wpg="http://schemas.microsoft.com/office/word/2010/wordprocessingGroup" xmlns:wpi="http://schemas.microsoft.com/office/word/2010/wordprocessingInk" xmlns:wne="http://schemas.microsoft.com/office/word/2006/wordml" xmlns:wps="http://schemas.microsoft.com/office/word/2010/wordprocessingShape" mc:Ignorable="w14 w15 w16se w16cid w16 w16cex wp14">
+  <w:p>
+    <w:pPr>
+      <w:pStyle w:val="Header"/>
+    </w:pPr>
+  </w:p>
+</w:hdr>
+</file>
+
+<file path=word/header2.xml><?xml version="1.0" encoding="utf-8"?>
+<w:hdr xmlns:wpc="http://schemas.microsoft.com/office/word/2010/wordprocessingCanvas" xmlns:cx="http://schemas.microsoft.com/office/drawing/2014/chartex" xmlns:cx1="http://schemas.microsoft.com/office/drawing/2015/9/8/chartex" xmlns:cx2="http://schemas.microsoft.com/office/drawing/2015/10/21/chartex" xmlns:cx3="http://schemas.microsoft.com/office/drawing/2016/5/9/chartex" xmlns:cx4="http://schemas.microsoft.com/office/drawing/2016/5/10/chartex" xmlns:cx5="http://schemas.microsoft.com/office/drawing/2016/5/11/chartex" xmlns:cx6="http://schemas.microsoft.com/office/drawing/2016/5/12/chartex" xmlns:cx7="http://schemas.microsoft.com/office/drawing/2016/5/13/chartex" xmlns:cx8="http://schemas.microsoft.com/office/drawing/2016/5/14/chartex" xmlns:mc="http://schemas.openxmlformats.org/markup-compatibility/2006" xmlns:aink="http://schemas.microsoft.com/office/drawing/2016/ink" xmlns:am3d="http://schemas.microsoft.com/office/drawing/2017/model3d" xmlns:o="urn:schemas-microsoft-com:office:office" xmlns:r="http://schemas.openxmlformats.org/officeDocument/2006/relationships" xmlns:m="http://schemas.openxmlformats.org/officeDocument/2006/math" xmlns:v="urn:schemas-microsoft-com:vml" xmlns:wp14="http://schemas.microsoft.com/office/word/2010/wordprocessingDrawing" xmlns:wp="http://schemas.openxmlformats.org/drawingml/2006/wordprocessingDrawing" xmlns:w10="urn:schemas-microsoft-com:office:word" xmlns:w="http://schemas.openxmlformats.org/wordprocessingml/2006/main" xmlns:w14="http://schemas.microsoft.com/office/word/2010/wordml" xmlns:w15="http://schemas.microsoft.com/office/word/2012/wordml" xmlns:w16cex="http://schemas.microsoft.com/office/word/2018/wordml/cex" xmlns:w16cid="http://schemas.microsoft.com/office/word/2016/wordml/cid" xmlns:w16="http://schemas.microsoft.com/office/word/2018/wordml" xmlns:w16se="http://schemas.microsoft.com/office/word/2015/wordml/symex" xmlns:wpg="http://schemas.microsoft.com/office/word/2010/wordprocessingGroup" xmlns:wpi="http://schemas.microsoft.com/office/word/2010/wordprocessingInk" xmlns:wne="http://schemas.microsoft.com/office/word/2006/wordml" xmlns:wps="http://schemas.microsoft.com/office/word/2010/wordprocessingShape" mc:Ignorable="w14 w15 w16se w16cid w16 w16cex wp14">
+  <w:p>
+    <w:pPr>
+      <w:pStyle w:val="Header"/>
+    </w:pPr>
+  </w:p>
+</w:hdr>
+</file>
+
+<file path=word/header3.xml><?xml version="1.0" encoding="utf-8"?>
+<w:hdr xmlns:wpc="http://schemas.microsoft.com/office/word/2010/wordprocessingCanvas" xmlns:cx="http://schemas.microsoft.com/office/drawing/2014/chartex" xmlns:cx1="http://schemas.microsoft.com/office/drawing/2015/9/8/chartex" xmlns:cx2="http://schemas.microsoft.com/office/drawing/2015/10/21/chartex" xmlns:cx3="http://schemas.microsoft.com/office/drawing/2016/5/9/chartex" xmlns:cx4="http://schemas.microsoft.com/office/drawing/2016/5/10/chartex" xmlns:cx5="http://schemas.microsoft.com/office/drawing/2016/5/11/chartex" xmlns:cx6="http://schemas.microsoft.com/office/drawing/2016/5/12/chartex" xmlns:cx7="http://schemas.microsoft.com/office/drawing/2016/5/13/chartex" xmlns:cx8="http://schemas.microsoft.com/office/drawing/2016/5/14/chartex" xmlns:mc="http://schemas.openxmlformats.org/markup-compatibility/2006" xmlns:aink="http://schemas.microsoft.com/office/drawing/2016/ink" xmlns:am3d="http://schemas.microsoft.com/office/drawing/2017/model3d" xmlns:o="urn:schemas-microsoft-com:office:office" xmlns:r="http://schemas.openxmlformats.org/officeDocument/2006/relationships" xmlns:m="http://schemas.openxmlformats.org/officeDocument/2006/math" xmlns:v="urn:schemas-microsoft-com:vml" xmlns:wp14="http://schemas.microsoft.com/office/word/2010/wordprocessingDrawing" xmlns:wp="http://schemas.openxmlformats.org/drawingml/2006/wordprocessingDrawing" xmlns:w10="urn:schemas-microsoft-com:office:word" xmlns:w="http://schemas.openxmlformats.org/wordprocessingml/2006/main" xmlns:w14="http://schemas.microsoft.com/office/word/2010/wordml" xmlns:w15="http://schemas.microsoft.com/office/word/2012/wordml" xmlns:w16cex="http://schemas.microsoft.com/office/word/2018/wordml/cex" xmlns:w16cid="http://schemas.microsoft.com/office/word/2016/wordml/cid" xmlns:w16="http://schemas.microsoft.com/office/word/2018/wordml" xmlns:w16se="http://schemas.microsoft.com/office/word/2015/wordml/symex" xmlns:wpg="http://schemas.microsoft.com/office/word/2010/wordprocessingGroup" xmlns:wpi="http://schemas.microsoft.com/office/word/2010/wordprocessingInk" xmlns:wne="http://schemas.microsoft.com/office/word/2006/wordml" xmlns:wps="http://schemas.microsoft.com/office/word/2010/wordprocessingShape" mc:Ignorable="w14 w15 w16se w16cid w16 w16cex wp14">
+  <w:p>
+    <w:pPr>
+      <w:pStyle w:val="Header"/>
+    </w:pPr>
+  </w:p>
+</w:hdr>
 </file>
 
 <file path=word/styles.xml><?xml version="1.0" encoding="utf-8"?>
@@ -1716,6 +2609,146 @@
       <w:shd w:val="clear" w:color="auto" w:fill="E1DFDD"/>
     </w:rPr>
   </w:style>
+  <w:style w:type="character" w:styleId="CommentReference">
+    <w:name w:val="annotation reference"/>
+    <w:basedOn w:val="DefaultParagraphFont"/>
+    <w:uiPriority w:val="99"/>
+    <w:semiHidden/>
+    <w:unhideWhenUsed/>
+    <w:rsid w:val="00FD06CB"/>
+    <w:rPr>
+      <w:sz w:val="16"/>
+      <w:szCs w:val="16"/>
+    </w:rPr>
+  </w:style>
+  <w:style w:type="paragraph" w:styleId="CommentText">
+    <w:name w:val="annotation text"/>
+    <w:basedOn w:val="Normal"/>
+    <w:link w:val="CommentTextChar"/>
+    <w:uiPriority w:val="99"/>
+    <w:semiHidden/>
+    <w:unhideWhenUsed/>
+    <w:rsid w:val="00FD06CB"/>
+    <w:rPr>
+      <w:sz w:val="20"/>
+      <w:szCs w:val="20"/>
+    </w:rPr>
+  </w:style>
+  <w:style w:type="character" w:customStyle="1" w:styleId="CommentTextChar">
+    <w:name w:val="Comment Text Char"/>
+    <w:basedOn w:val="DefaultParagraphFont"/>
+    <w:link w:val="CommentText"/>
+    <w:uiPriority w:val="99"/>
+    <w:semiHidden/>
+    <w:rsid w:val="00FD06CB"/>
+    <w:rPr>
+      <w:sz w:val="20"/>
+      <w:szCs w:val="20"/>
+    </w:rPr>
+  </w:style>
+  <w:style w:type="paragraph" w:styleId="CommentSubject">
+    <w:name w:val="annotation subject"/>
+    <w:basedOn w:val="CommentText"/>
+    <w:next w:val="CommentText"/>
+    <w:link w:val="CommentSubjectChar"/>
+    <w:uiPriority w:val="99"/>
+    <w:semiHidden/>
+    <w:unhideWhenUsed/>
+    <w:rsid w:val="00FD06CB"/>
+    <w:rPr>
+      <w:b/>
+      <w:bCs/>
+    </w:rPr>
+  </w:style>
+  <w:style w:type="character" w:customStyle="1" w:styleId="CommentSubjectChar">
+    <w:name w:val="Comment Subject Char"/>
+    <w:basedOn w:val="CommentTextChar"/>
+    <w:link w:val="CommentSubject"/>
+    <w:uiPriority w:val="99"/>
+    <w:semiHidden/>
+    <w:rsid w:val="00FD06CB"/>
+    <w:rPr>
+      <w:b/>
+      <w:bCs/>
+      <w:sz w:val="20"/>
+      <w:szCs w:val="20"/>
+    </w:rPr>
+  </w:style>
+  <w:style w:type="paragraph" w:styleId="Revision">
+    <w:name w:val="Revision"/>
+    <w:hidden/>
+    <w:uiPriority w:val="99"/>
+    <w:semiHidden/>
+    <w:rsid w:val="00C977AA"/>
+  </w:style>
+  <w:style w:type="paragraph" w:styleId="ListParagraph">
+    <w:name w:val="List Paragraph"/>
+    <w:basedOn w:val="Normal"/>
+    <w:uiPriority w:val="34"/>
+    <w:qFormat/>
+    <w:rsid w:val="00C977AA"/>
+    <w:pPr>
+      <w:ind w:left="720"/>
+      <w:contextualSpacing/>
+    </w:pPr>
+  </w:style>
+  <w:style w:type="paragraph" w:styleId="FootnoteText">
+    <w:name w:val="footnote text"/>
+    <w:basedOn w:val="Normal"/>
+    <w:link w:val="FootnoteTextChar"/>
+    <w:uiPriority w:val="99"/>
+    <w:semiHidden/>
+    <w:unhideWhenUsed/>
+    <w:rsid w:val="002D7340"/>
+    <w:rPr>
+      <w:sz w:val="20"/>
+      <w:szCs w:val="20"/>
+    </w:rPr>
+  </w:style>
+  <w:style w:type="character" w:customStyle="1" w:styleId="FootnoteTextChar">
+    <w:name w:val="Footnote Text Char"/>
+    <w:basedOn w:val="DefaultParagraphFont"/>
+    <w:link w:val="FootnoteText"/>
+    <w:uiPriority w:val="99"/>
+    <w:semiHidden/>
+    <w:rsid w:val="002D7340"/>
+    <w:rPr>
+      <w:sz w:val="20"/>
+      <w:szCs w:val="20"/>
+    </w:rPr>
+  </w:style>
+  <w:style w:type="character" w:styleId="FootnoteReference">
+    <w:name w:val="footnote reference"/>
+    <w:basedOn w:val="DefaultParagraphFont"/>
+    <w:uiPriority w:val="99"/>
+    <w:semiHidden/>
+    <w:unhideWhenUsed/>
+    <w:rsid w:val="002D7340"/>
+    <w:rPr>
+      <w:vertAlign w:val="superscript"/>
+    </w:rPr>
+  </w:style>
+  <w:style w:type="paragraph" w:styleId="Header">
+    <w:name w:val="header"/>
+    <w:basedOn w:val="Normal"/>
+    <w:link w:val="HeaderChar"/>
+    <w:uiPriority w:val="99"/>
+    <w:unhideWhenUsed/>
+    <w:rsid w:val="00F75851"/>
+    <w:pPr>
+      <w:tabs>
+        <w:tab w:val="center" w:pos="4680"/>
+        <w:tab w:val="right" w:pos="9360"/>
+      </w:tabs>
+    </w:pPr>
+  </w:style>
+  <w:style w:type="character" w:customStyle="1" w:styleId="HeaderChar">
+    <w:name w:val="Header Char"/>
+    <w:basedOn w:val="DefaultParagraphFont"/>
+    <w:link w:val="Header"/>
+    <w:uiPriority w:val="99"/>
+    <w:rsid w:val="00F75851"/>
+  </w:style>
 </w:styles>
 </file>
 

</xml_diff>